<commit_message>
Issue 15968: formal description of how topic types...
</commit_message>
<xml_diff>
--- a/specification/dds_java_psm_report_ftf2.docx
+++ b/specification/dds_java_psm_report_ftf2.docx
@@ -5219,42 +5219,128 @@
     <w:p>
       <w:pPr>
         <w:pStyle w:val="BodyText"/>
+      </w:pPr>
+      <w:r>
+        <w:t>Note that DDS-PSM-</w:t>
+      </w:r>
+      <w:proofErr w:type="spellStart"/>
+      <w:r>
+        <w:t>Cxx</w:t>
+      </w:r>
+      <w:proofErr w:type="spellEnd"/>
+      <w:r>
+        <w:t xml:space="preserve"> does not </w:t>
+      </w:r>
+      <w:r>
+        <w:rPr>
+          <w:i/>
+        </w:rPr>
+        <w:t>require</w:t>
+      </w:r>
+      <w:r>
+        <w:t xml:space="preserve"> implementations to use the new Plain Language Binding it defines; that binding is an optional conformance point. The Java Type Representation will need to change significantly to address this issue. It is a monumental undertaking and the benefit of that is not clear. This issue is therefore rejected.</w:t>
+      </w:r>
+    </w:p>
+    <w:p>
+      <w:pPr>
+        <w:pStyle w:val="BodyText"/>
+      </w:pPr>
+      <w:r>
+        <w:t>However, a clarification has been added in response to this issue. The specification document now describes plain</w:t>
+      </w:r>
+      <w:r>
+        <w:t xml:space="preserve"> language binding for Java. Majority of plain language binding for Java is borrowed from the X-Types specification (</w:t>
+      </w:r>
+      <w:proofErr w:type="spellStart"/>
+      <w:r>
+        <w:t>ptc</w:t>
+      </w:r>
+      <w:proofErr w:type="spellEnd"/>
+      <w:r>
+        <w:t>/2010-05-12</w:t>
+      </w:r>
+      <w:r>
+        <w:t>) and IDL-to-Java mapping (</w:t>
+      </w:r>
+      <w:r>
+        <w:t>formal/2008-01-11</w:t>
+      </w:r>
+      <w:r>
+        <w:t xml:space="preserve">). Two exceptions </w:t>
+      </w:r>
+      <w:r>
+        <w:t xml:space="preserve">and a detailed example </w:t>
+      </w:r>
+      <w:r>
+        <w:t xml:space="preserve">are added in </w:t>
+      </w:r>
+      <w:r>
+        <w:t xml:space="preserve">Section 9 </w:t>
+      </w:r>
+      <w:r>
+        <w:t>of</w:t>
+      </w:r>
+      <w:r>
+        <w:t xml:space="preserve"> </w:t>
+      </w:r>
+      <w:r>
+        <w:t xml:space="preserve">the DDS PSM for Java </w:t>
+      </w:r>
+      <w:r>
+        <w:t xml:space="preserve">specification. </w:t>
+      </w:r>
+    </w:p>
+    <w:p>
+      <w:pPr>
+        <w:pStyle w:val="BodyText"/>
+        <w:numPr>
+          <w:ilvl w:val="0"/>
+          <w:numId w:val="40"/>
+        </w:numPr>
         <w:rPr>
           <w:b/>
         </w:rPr>
       </w:pPr>
       <w:r>
-        <w:t>Note that DDS-PSM-</w:t>
-      </w:r>
-      <w:proofErr w:type="spellStart"/>
-      <w:r>
-        <w:t>Cxx</w:t>
-      </w:r>
-      <w:proofErr w:type="spellEnd"/>
-      <w:r>
-        <w:t xml:space="preserve"> does not </w:t>
-      </w:r>
-      <w:r>
-        <w:rPr>
-          <w:i/>
-        </w:rPr>
-        <w:t>require</w:t>
-      </w:r>
-      <w:r>
-        <w:t xml:space="preserve"> implementations to use the new Plain Language Binding it defines; that binding is an optional conformance point. The Java Type Representation will need to change significantly to address this issue. It is a monumental undertaking and the benefit of that is not clear. This issue is therefore rejected.</w:t>
+        <w:t>Attributes in IDL map to getter/setter methods. Bean style convention will be followed.</w:t>
       </w:r>
     </w:p>
     <w:p>
       <w:pPr>
         <w:pStyle w:val="BodyText"/>
+        <w:numPr>
+          <w:ilvl w:val="0"/>
+          <w:numId w:val="40"/>
+        </w:numPr>
         <w:rPr>
           <w:b/>
         </w:rPr>
       </w:pPr>
       <w:r>
+        <w:t xml:space="preserve">Unbounded sequences will be mapped to Java interface </w:t>
+      </w:r>
+      <w:proofErr w:type="spellStart"/>
+      <w:r>
+        <w:t>java.util.Collection</w:t>
+      </w:r>
+      <w:proofErr w:type="spellEnd"/>
+      <w:r>
+        <w:t>&lt;E&gt; and bounded sequences and arrays will map to Java arrays.</w:t>
+      </w:r>
+      <w:bookmarkStart w:id="14" w:name="_GoBack"/>
+      <w:bookmarkEnd w:id="14"/>
+    </w:p>
+    <w:p>
+      <w:pPr>
+        <w:pStyle w:val="BodyText"/>
         <w:rPr>
           <w:b/>
         </w:rPr>
+      </w:pPr>
+      <w:r>
+        <w:rPr>
+          <w:b/>
+        </w:rPr>
         <w:t>Proposed Resolution:</w:t>
       </w:r>
       <w:r>
@@ -5291,12 +5377,12 @@
       <w:pPr>
         <w:pStyle w:val="OMGIssueNO"/>
       </w:pPr>
-      <w:bookmarkStart w:id="14" w:name="_Toc338429999"/>
+      <w:bookmarkStart w:id="15" w:name="_Toc338429999"/>
       <w:r>
         <w:lastRenderedPageBreak/>
         <w:t>OMG Issue No: 16529</w:t>
       </w:r>
-      <w:bookmarkEnd w:id="14"/>
+      <w:bookmarkEnd w:id="15"/>
       <w:r>
         <w:t xml:space="preserve"> </w:t>
       </w:r>
@@ -5305,7 +5391,7 @@
       <w:pPr>
         <w:pStyle w:val="OMGTitle"/>
       </w:pPr>
-      <w:bookmarkStart w:id="15" w:name="_Toc338430000"/>
+      <w:bookmarkStart w:id="16" w:name="_Toc338430000"/>
       <w:r>
         <w:t>Title</w:t>
       </w:r>
@@ -5318,7 +5404,7 @@
       <w:r>
         <w:t>Modifiable Types should be removed and replaced by values (e.g. immutable types)</w:t>
       </w:r>
-      <w:bookmarkEnd w:id="15"/>
+      <w:bookmarkEnd w:id="16"/>
     </w:p>
     <w:p>
       <w:pPr>
@@ -6156,7 +6242,7 @@
       <w:pPr>
         <w:pStyle w:val="OMGIssueNO"/>
       </w:pPr>
-      <w:bookmarkStart w:id="16" w:name="_Toc338430001"/>
+      <w:bookmarkStart w:id="17" w:name="_Toc338430001"/>
       <w:r>
         <w:lastRenderedPageBreak/>
         <w:t xml:space="preserve">OMG Issue No: </w:t>
@@ -6167,7 +6253,7 @@
       <w:r>
         <w:t>30</w:t>
       </w:r>
-      <w:bookmarkEnd w:id="16"/>
+      <w:bookmarkEnd w:id="17"/>
       <w:r>
         <w:t xml:space="preserve"> </w:t>
       </w:r>
@@ -6176,7 +6262,7 @@
       <w:pPr>
         <w:pStyle w:val="OMGTitle"/>
       </w:pPr>
-      <w:bookmarkStart w:id="17" w:name="_Toc338430002"/>
+      <w:bookmarkStart w:id="18" w:name="_Toc338430002"/>
       <w:r>
         <w:t>Title</w:t>
       </w:r>
@@ -6200,7 +6286,7 @@
       <w:r>
         <w:t>.</w:t>
       </w:r>
-      <w:bookmarkEnd w:id="17"/>
+      <w:bookmarkEnd w:id="18"/>
     </w:p>
     <w:p>
       <w:pPr>
@@ -6437,9 +6523,7 @@
       <w:pPr>
         <w:pStyle w:val="OMGIssueNO"/>
       </w:pPr>
-      <w:bookmarkStart w:id="18" w:name="_Toc338430003"/>
-      <w:bookmarkStart w:id="19" w:name="_GoBack"/>
-      <w:bookmarkEnd w:id="19"/>
+      <w:bookmarkStart w:id="19" w:name="_Toc338430003"/>
       <w:r>
         <w:lastRenderedPageBreak/>
         <w:t xml:space="preserve">OMG Issue No: </w:t>
@@ -6447,7 +6531,7 @@
       <w:r>
         <w:t>16531</w:t>
       </w:r>
-      <w:bookmarkEnd w:id="18"/>
+      <w:bookmarkEnd w:id="19"/>
       <w:r>
         <w:t xml:space="preserve"> </w:t>
       </w:r>
@@ -11048,7 +11132,7 @@
             <w:rPr>
               <w:noProof/>
             </w:rPr>
-            <w:t>10/21/12</w:t>
+            <w:t>10/24/12</w:t>
           </w:r>
           <w:r>
             <w:rPr>
@@ -11233,7 +11317,7 @@
               <w:noProof/>
               <w:sz w:val="20"/>
             </w:rPr>
-            <w:t>11</w:t>
+            <w:t>7</w:t>
           </w:r>
           <w:r>
             <w:rPr>
@@ -11600,7 +11684,7 @@
               <w:rPr>
                 <w:noProof/>
               </w:rPr>
-              <w:t>OMG Issue No: 16531</w:t>
+              <w:t>OMG Issue No: 15968</w:t>
             </w:r>
           </w:fldSimple>
         </w:p>
@@ -13835,6 +13919,96 @@
     </w:lvl>
   </w:abstractNum>
   <w:abstractNum w:abstractNumId="22">
+    <w:nsid w:val="45DE284F"/>
+    <w:multiLevelType w:val="hybridMultilevel"/>
+    <w:tmpl w:val="AAD2BF6A"/>
+    <w:lvl w:ilvl="0" w:tplc="0409000F">
+      <w:start w:val="1"/>
+      <w:numFmt w:val="decimal"/>
+      <w:lvlText w:val="%1."/>
+      <w:lvlJc w:val="left"/>
+      <w:pPr>
+        <w:ind w:left="720" w:hanging="360"/>
+      </w:pPr>
+      <w:rPr>
+        <w:rFonts w:hint="default"/>
+        <w:b w:val="0"/>
+      </w:rPr>
+    </w:lvl>
+    <w:lvl w:ilvl="1" w:tplc="04090019" w:tentative="1">
+      <w:start w:val="1"/>
+      <w:numFmt w:val="lowerLetter"/>
+      <w:lvlText w:val="%2."/>
+      <w:lvlJc w:val="left"/>
+      <w:pPr>
+        <w:ind w:left="1440" w:hanging="360"/>
+      </w:pPr>
+    </w:lvl>
+    <w:lvl w:ilvl="2" w:tplc="0409001B" w:tentative="1">
+      <w:start w:val="1"/>
+      <w:numFmt w:val="lowerRoman"/>
+      <w:lvlText w:val="%3."/>
+      <w:lvlJc w:val="right"/>
+      <w:pPr>
+        <w:ind w:left="2160" w:hanging="180"/>
+      </w:pPr>
+    </w:lvl>
+    <w:lvl w:ilvl="3" w:tplc="0409000F" w:tentative="1">
+      <w:start w:val="1"/>
+      <w:numFmt w:val="decimal"/>
+      <w:lvlText w:val="%4."/>
+      <w:lvlJc w:val="left"/>
+      <w:pPr>
+        <w:ind w:left="2880" w:hanging="360"/>
+      </w:pPr>
+    </w:lvl>
+    <w:lvl w:ilvl="4" w:tplc="04090019" w:tentative="1">
+      <w:start w:val="1"/>
+      <w:numFmt w:val="lowerLetter"/>
+      <w:lvlText w:val="%5."/>
+      <w:lvlJc w:val="left"/>
+      <w:pPr>
+        <w:ind w:left="3600" w:hanging="360"/>
+      </w:pPr>
+    </w:lvl>
+    <w:lvl w:ilvl="5" w:tplc="0409001B" w:tentative="1">
+      <w:start w:val="1"/>
+      <w:numFmt w:val="lowerRoman"/>
+      <w:lvlText w:val="%6."/>
+      <w:lvlJc w:val="right"/>
+      <w:pPr>
+        <w:ind w:left="4320" w:hanging="180"/>
+      </w:pPr>
+    </w:lvl>
+    <w:lvl w:ilvl="6" w:tplc="0409000F" w:tentative="1">
+      <w:start w:val="1"/>
+      <w:numFmt w:val="decimal"/>
+      <w:lvlText w:val="%7."/>
+      <w:lvlJc w:val="left"/>
+      <w:pPr>
+        <w:ind w:left="5040" w:hanging="360"/>
+      </w:pPr>
+    </w:lvl>
+    <w:lvl w:ilvl="7" w:tplc="04090019" w:tentative="1">
+      <w:start w:val="1"/>
+      <w:numFmt w:val="lowerLetter"/>
+      <w:lvlText w:val="%8."/>
+      <w:lvlJc w:val="left"/>
+      <w:pPr>
+        <w:ind w:left="5760" w:hanging="360"/>
+      </w:pPr>
+    </w:lvl>
+    <w:lvl w:ilvl="8" w:tplc="0409001B" w:tentative="1">
+      <w:start w:val="1"/>
+      <w:numFmt w:val="lowerRoman"/>
+      <w:lvlText w:val="%9."/>
+      <w:lvlJc w:val="right"/>
+      <w:pPr>
+        <w:ind w:left="6480" w:hanging="180"/>
+      </w:pPr>
+    </w:lvl>
+  </w:abstractNum>
+  <w:abstractNum w:abstractNumId="23">
     <w:nsid w:val="465605C1"/>
     <w:multiLevelType w:val="hybridMultilevel"/>
     <w:tmpl w:val="BC36FE0E"/>
@@ -13947,7 +14121,7 @@
       </w:rPr>
     </w:lvl>
   </w:abstractNum>
-  <w:abstractNum w:abstractNumId="23">
+  <w:abstractNum w:abstractNumId="24">
     <w:nsid w:val="4B4C5E15"/>
     <w:multiLevelType w:val="hybridMultilevel"/>
     <w:tmpl w:val="51D8446C"/>
@@ -14060,7 +14234,7 @@
       </w:rPr>
     </w:lvl>
   </w:abstractNum>
-  <w:abstractNum w:abstractNumId="24">
+  <w:abstractNum w:abstractNumId="25">
     <w:nsid w:val="4CA93D8A"/>
     <w:multiLevelType w:val="hybridMultilevel"/>
     <w:tmpl w:val="2AA8CC7A"/>
@@ -14173,7 +14347,7 @@
       </w:rPr>
     </w:lvl>
   </w:abstractNum>
-  <w:abstractNum w:abstractNumId="25">
+  <w:abstractNum w:abstractNumId="26">
     <w:nsid w:val="4CF76B29"/>
     <w:multiLevelType w:val="hybridMultilevel"/>
     <w:tmpl w:val="67104B38"/>
@@ -14286,7 +14460,7 @@
       </w:rPr>
     </w:lvl>
   </w:abstractNum>
-  <w:abstractNum w:abstractNumId="26">
+  <w:abstractNum w:abstractNumId="27">
     <w:nsid w:val="4DE806F0"/>
     <w:multiLevelType w:val="hybridMultilevel"/>
     <w:tmpl w:val="951AA9C4"/>
@@ -14399,7 +14573,7 @@
       </w:rPr>
     </w:lvl>
   </w:abstractNum>
-  <w:abstractNum w:abstractNumId="27">
+  <w:abstractNum w:abstractNumId="28">
     <w:nsid w:val="4E8A4608"/>
     <w:multiLevelType w:val="hybridMultilevel"/>
     <w:tmpl w:val="EAD21A38"/>
@@ -14512,7 +14686,7 @@
       </w:rPr>
     </w:lvl>
   </w:abstractNum>
-  <w:abstractNum w:abstractNumId="28">
+  <w:abstractNum w:abstractNumId="29">
     <w:nsid w:val="4ECB1128"/>
     <w:multiLevelType w:val="hybridMultilevel"/>
     <w:tmpl w:val="97F2C864"/>
@@ -14598,7 +14772,7 @@
       </w:pPr>
     </w:lvl>
   </w:abstractNum>
-  <w:abstractNum w:abstractNumId="29">
+  <w:abstractNum w:abstractNumId="30">
     <w:nsid w:val="52C50E6F"/>
     <w:multiLevelType w:val="hybridMultilevel"/>
     <w:tmpl w:val="DF1E3AE0"/>
@@ -14687,7 +14861,7 @@
       </w:pPr>
     </w:lvl>
   </w:abstractNum>
-  <w:abstractNum w:abstractNumId="30">
+  <w:abstractNum w:abstractNumId="31">
     <w:nsid w:val="574A0BE2"/>
     <w:multiLevelType w:val="hybridMultilevel"/>
     <w:tmpl w:val="1A966C64"/>
@@ -14800,7 +14974,7 @@
       </w:rPr>
     </w:lvl>
   </w:abstractNum>
-  <w:abstractNum w:abstractNumId="31">
+  <w:abstractNum w:abstractNumId="32">
     <w:nsid w:val="58EC2BE3"/>
     <w:multiLevelType w:val="hybridMultilevel"/>
     <w:tmpl w:val="D0DC3DFA"/>
@@ -14886,7 +15060,7 @@
       </w:pPr>
     </w:lvl>
   </w:abstractNum>
-  <w:abstractNum w:abstractNumId="32">
+  <w:abstractNum w:abstractNumId="33">
     <w:nsid w:val="59CB0CF2"/>
     <w:multiLevelType w:val="hybridMultilevel"/>
     <w:tmpl w:val="9E4C7AF6"/>
@@ -14999,7 +15173,7 @@
       </w:rPr>
     </w:lvl>
   </w:abstractNum>
-  <w:abstractNum w:abstractNumId="33">
+  <w:abstractNum w:abstractNumId="34">
     <w:nsid w:val="60B54DA2"/>
     <w:multiLevelType w:val="hybridMultilevel"/>
     <w:tmpl w:val="F5C644AC"/>
@@ -15112,7 +15286,7 @@
       </w:rPr>
     </w:lvl>
   </w:abstractNum>
-  <w:abstractNum w:abstractNumId="34">
+  <w:abstractNum w:abstractNumId="35">
     <w:nsid w:val="6B1E3ECF"/>
     <w:multiLevelType w:val="hybridMultilevel"/>
     <w:tmpl w:val="B27E17AE"/>
@@ -15225,7 +15399,7 @@
       </w:rPr>
     </w:lvl>
   </w:abstractNum>
-  <w:abstractNum w:abstractNumId="35">
+  <w:abstractNum w:abstractNumId="36">
     <w:nsid w:val="6F166825"/>
     <w:multiLevelType w:val="hybridMultilevel"/>
     <w:tmpl w:val="3064E89A"/>
@@ -15311,7 +15485,7 @@
       </w:pPr>
     </w:lvl>
   </w:abstractNum>
-  <w:abstractNum w:abstractNumId="36">
+  <w:abstractNum w:abstractNumId="37">
     <w:nsid w:val="74DD1C2F"/>
     <w:multiLevelType w:val="hybridMultilevel"/>
     <w:tmpl w:val="F8D476A0"/>
@@ -15424,7 +15598,7 @@
       </w:rPr>
     </w:lvl>
   </w:abstractNum>
-  <w:abstractNum w:abstractNumId="37">
+  <w:abstractNum w:abstractNumId="38">
     <w:nsid w:val="7A7D6AD7"/>
     <w:multiLevelType w:val="hybridMultilevel"/>
     <w:tmpl w:val="F6B8B17A"/>
@@ -15510,7 +15684,7 @@
       </w:pPr>
     </w:lvl>
   </w:abstractNum>
-  <w:abstractNum w:abstractNumId="38">
+  <w:abstractNum w:abstractNumId="39">
     <w:nsid w:val="7E491367"/>
     <w:multiLevelType w:val="hybridMultilevel"/>
     <w:tmpl w:val="165074F2"/>
@@ -15627,19 +15801,19 @@
     <w:abstractNumId w:val="7"/>
   </w:num>
   <w:num w:numId="2">
-    <w:abstractNumId w:val="22"/>
+    <w:abstractNumId w:val="23"/>
   </w:num>
   <w:num w:numId="3">
     <w:abstractNumId w:val="6"/>
   </w:num>
   <w:num w:numId="4">
-    <w:abstractNumId w:val="25"/>
+    <w:abstractNumId w:val="26"/>
   </w:num>
   <w:num w:numId="5">
-    <w:abstractNumId w:val="34"/>
+    <w:abstractNumId w:val="35"/>
   </w:num>
   <w:num w:numId="6">
-    <w:abstractNumId w:val="32"/>
+    <w:abstractNumId w:val="33"/>
   </w:num>
   <w:num w:numId="7">
     <w:abstractNumId w:val="20"/>
@@ -15657,7 +15831,7 @@
     <w:abstractNumId w:val="13"/>
   </w:num>
   <w:num w:numId="12">
-    <w:abstractNumId w:val="23"/>
+    <w:abstractNumId w:val="24"/>
   </w:num>
   <w:num w:numId="13">
     <w:abstractNumId w:val="0"/>
@@ -15669,28 +15843,28 @@
     <w:abstractNumId w:val="3"/>
   </w:num>
   <w:num w:numId="16">
-    <w:abstractNumId w:val="30"/>
+    <w:abstractNumId w:val="31"/>
   </w:num>
   <w:num w:numId="17">
-    <w:abstractNumId w:val="33"/>
+    <w:abstractNumId w:val="34"/>
   </w:num>
   <w:num w:numId="18">
-    <w:abstractNumId w:val="24"/>
+    <w:abstractNumId w:val="25"/>
   </w:num>
   <w:num w:numId="19">
     <w:abstractNumId w:val="17"/>
   </w:num>
   <w:num w:numId="20">
-    <w:abstractNumId w:val="35"/>
+    <w:abstractNumId w:val="36"/>
   </w:num>
   <w:num w:numId="21">
-    <w:abstractNumId w:val="27"/>
+    <w:abstractNumId w:val="28"/>
   </w:num>
   <w:num w:numId="22">
-    <w:abstractNumId w:val="37"/>
+    <w:abstractNumId w:val="38"/>
   </w:num>
   <w:num w:numId="23">
-    <w:abstractNumId w:val="38"/>
+    <w:abstractNumId w:val="39"/>
   </w:num>
   <w:num w:numId="24">
     <w:abstractNumId w:val="11"/>
@@ -15702,13 +15876,13 @@
     <w:abstractNumId w:val="5"/>
   </w:num>
   <w:num w:numId="27">
-    <w:abstractNumId w:val="28"/>
+    <w:abstractNumId w:val="29"/>
   </w:num>
   <w:num w:numId="28">
-    <w:abstractNumId w:val="31"/>
+    <w:abstractNumId w:val="32"/>
   </w:num>
   <w:num w:numId="29">
-    <w:abstractNumId w:val="36"/>
+    <w:abstractNumId w:val="37"/>
   </w:num>
   <w:num w:numId="30">
     <w:abstractNumId w:val="12"/>
@@ -15717,7 +15891,7 @@
     <w:abstractNumId w:val="4"/>
   </w:num>
   <w:num w:numId="32">
-    <w:abstractNumId w:val="26"/>
+    <w:abstractNumId w:val="27"/>
   </w:num>
   <w:num w:numId="33">
     <w:abstractNumId w:val="19"/>
@@ -15729,7 +15903,7 @@
     <w:abstractNumId w:val="14"/>
   </w:num>
   <w:num w:numId="36">
-    <w:abstractNumId w:val="29"/>
+    <w:abstractNumId w:val="30"/>
   </w:num>
   <w:num w:numId="37">
     <w:abstractNumId w:val="15"/>
@@ -15739,6 +15913,9 @@
   </w:num>
   <w:num w:numId="39">
     <w:abstractNumId w:val="1"/>
+  </w:num>
+  <w:num w:numId="40">
+    <w:abstractNumId w:val="22"/>
   </w:num>
 </w:numbering>
 </file>
@@ -17147,7 +17324,7 @@
 </file>
 
 <file path=customXml/itemProps1.xml><?xml version="1.0" encoding="utf-8"?>
-<ds:datastoreItem xmlns:ds="http://schemas.openxmlformats.org/officeDocument/2006/customXml" ds:itemID="{8E61A4B1-9E9F-436C-818C-F9BBC26FD5A5}">
+<ds:datastoreItem xmlns:ds="http://schemas.openxmlformats.org/officeDocument/2006/customXml" ds:itemID="{3061B050-DDD7-4189-96BD-D25AE6170384}">
   <ds:schemaRefs>
     <ds:schemaRef ds:uri="http://schemas.openxmlformats.org/officeDocument/2006/bibliography"/>
   </ds:schemaRefs>

</xml_diff>

<commit_message>
Latest draft after AB review
</commit_message>
<xml_diff>
--- a/specification/dds_java_psm_report_ftf2.docx
+++ b/specification/dds_java_psm_report_ftf2.docx
@@ -455,7 +455,7 @@
         <w:fldChar w:fldCharType="begin"/>
       </w:r>
       <w:r>
-        <w:instrText xml:space="preserve"> PAGEREF _Toc342726144 \h </w:instrText>
+        <w:instrText xml:space="preserve"> PAGEREF _Toc342847095 \h </w:instrText>
       </w:r>
       <w:r>
         <w:fldChar w:fldCharType="separate"/>
@@ -488,7 +488,7 @@
         <w:fldChar w:fldCharType="begin"/>
       </w:r>
       <w:r>
-        <w:instrText xml:space="preserve"> PAGEREF _Toc342726145 \h </w:instrText>
+        <w:instrText xml:space="preserve"> PAGEREF _Toc342847096 \h </w:instrText>
       </w:r>
       <w:r>
         <w:fldChar w:fldCharType="separate"/>
@@ -521,7 +521,7 @@
         <w:fldChar w:fldCharType="begin"/>
       </w:r>
       <w:r>
-        <w:instrText xml:space="preserve"> PAGEREF _Toc342726146 \h </w:instrText>
+        <w:instrText xml:space="preserve"> PAGEREF _Toc342847097 \h </w:instrText>
       </w:r>
       <w:r>
         <w:fldChar w:fldCharType="separate"/>
@@ -554,7 +554,7 @@
         <w:fldChar w:fldCharType="begin"/>
       </w:r>
       <w:r>
-        <w:instrText xml:space="preserve"> PAGEREF _Toc342726147 \h </w:instrText>
+        <w:instrText xml:space="preserve"> PAGEREF _Toc342847098 \h </w:instrText>
       </w:r>
       <w:r>
         <w:fldChar w:fldCharType="separate"/>
@@ -587,7 +587,7 @@
         <w:fldChar w:fldCharType="begin"/>
       </w:r>
       <w:r>
-        <w:instrText xml:space="preserve"> PAGEREF _Toc342726148 \h </w:instrText>
+        <w:instrText xml:space="preserve"> PAGEREF _Toc342847099 \h </w:instrText>
       </w:r>
       <w:r>
         <w:fldChar w:fldCharType="separate"/>
@@ -620,7 +620,7 @@
         <w:fldChar w:fldCharType="begin"/>
       </w:r>
       <w:r>
-        <w:instrText xml:space="preserve"> PAGEREF _Toc342726149 \h </w:instrText>
+        <w:instrText xml:space="preserve"> PAGEREF _Toc342847100 \h </w:instrText>
       </w:r>
       <w:r>
         <w:fldChar w:fldCharType="separate"/>
@@ -653,7 +653,7 @@
         <w:fldChar w:fldCharType="begin"/>
       </w:r>
       <w:r>
-        <w:instrText xml:space="preserve"> PAGEREF _Toc342726150 \h </w:instrText>
+        <w:instrText xml:space="preserve"> PAGEREF _Toc342847101 \h </w:instrText>
       </w:r>
       <w:r>
         <w:fldChar w:fldCharType="separate"/>
@@ -686,7 +686,7 @@
         <w:fldChar w:fldCharType="begin"/>
       </w:r>
       <w:r>
-        <w:instrText xml:space="preserve"> PAGEREF _Toc342726151 \h </w:instrText>
+        <w:instrText xml:space="preserve"> PAGEREF _Toc342847102 \h </w:instrText>
       </w:r>
       <w:r>
         <w:fldChar w:fldCharType="separate"/>
@@ -730,7 +730,7 @@
         <w:fldChar w:fldCharType="begin"/>
       </w:r>
       <w:r>
-        <w:instrText xml:space="preserve"> PAGEREF _Toc342726152 \h </w:instrText>
+        <w:instrText xml:space="preserve"> PAGEREF _Toc342847103 \h </w:instrText>
       </w:r>
       <w:r>
         <w:fldChar w:fldCharType="separate"/>
@@ -763,7 +763,7 @@
         <w:fldChar w:fldCharType="begin"/>
       </w:r>
       <w:r>
-        <w:instrText xml:space="preserve"> PAGEREF _Toc342726153 \h </w:instrText>
+        <w:instrText xml:space="preserve"> PAGEREF _Toc342847104 \h </w:instrText>
       </w:r>
       <w:r>
         <w:fldChar w:fldCharType="separate"/>
@@ -807,7 +807,7 @@
         <w:fldChar w:fldCharType="begin"/>
       </w:r>
       <w:r>
-        <w:instrText xml:space="preserve"> PAGEREF _Toc342726154 \h </w:instrText>
+        <w:instrText xml:space="preserve"> PAGEREF _Toc342847105 \h </w:instrText>
       </w:r>
       <w:r>
         <w:fldChar w:fldCharType="separate"/>
@@ -840,7 +840,7 @@
         <w:fldChar w:fldCharType="begin"/>
       </w:r>
       <w:r>
-        <w:instrText xml:space="preserve"> PAGEREF _Toc342726155 \h </w:instrText>
+        <w:instrText xml:space="preserve"> PAGEREF _Toc342847106 \h </w:instrText>
       </w:r>
       <w:r>
         <w:fldChar w:fldCharType="separate"/>
@@ -884,7 +884,7 @@
         <w:fldChar w:fldCharType="begin"/>
       </w:r>
       <w:r>
-        <w:instrText xml:space="preserve"> PAGEREF _Toc342726156 \h </w:instrText>
+        <w:instrText xml:space="preserve"> PAGEREF _Toc342847107 \h </w:instrText>
       </w:r>
       <w:r>
         <w:fldChar w:fldCharType="separate"/>
@@ -917,7 +917,7 @@
         <w:fldChar w:fldCharType="begin"/>
       </w:r>
       <w:r>
-        <w:instrText xml:space="preserve"> PAGEREF _Toc342726157 \h </w:instrText>
+        <w:instrText xml:space="preserve"> PAGEREF _Toc342847108 \h </w:instrText>
       </w:r>
       <w:r>
         <w:fldChar w:fldCharType="separate"/>
@@ -961,7 +961,7 @@
         <w:fldChar w:fldCharType="begin"/>
       </w:r>
       <w:r>
-        <w:instrText xml:space="preserve"> PAGEREF _Toc342726158 \h </w:instrText>
+        <w:instrText xml:space="preserve"> PAGEREF _Toc342847109 \h </w:instrText>
       </w:r>
       <w:r>
         <w:fldChar w:fldCharType="separate"/>
@@ -994,7 +994,7 @@
         <w:fldChar w:fldCharType="begin"/>
       </w:r>
       <w:r>
-        <w:instrText xml:space="preserve"> PAGEREF _Toc342726159 \h </w:instrText>
+        <w:instrText xml:space="preserve"> PAGEREF _Toc342847110 \h </w:instrText>
       </w:r>
       <w:r>
         <w:fldChar w:fldCharType="separate"/>
@@ -1038,7 +1038,7 @@
         <w:fldChar w:fldCharType="begin"/>
       </w:r>
       <w:r>
-        <w:instrText xml:space="preserve"> PAGEREF _Toc342726160 \h </w:instrText>
+        <w:instrText xml:space="preserve"> PAGEREF _Toc342847111 \h </w:instrText>
       </w:r>
       <w:r>
         <w:fldChar w:fldCharType="separate"/>
@@ -1071,7 +1071,7 @@
         <w:fldChar w:fldCharType="begin"/>
       </w:r>
       <w:r>
-        <w:instrText xml:space="preserve"> PAGEREF _Toc342726161 \h </w:instrText>
+        <w:instrText xml:space="preserve"> PAGEREF _Toc342847112 \h </w:instrText>
       </w:r>
       <w:r>
         <w:fldChar w:fldCharType="separate"/>
@@ -1115,7 +1115,7 @@
         <w:fldChar w:fldCharType="begin"/>
       </w:r>
       <w:r>
-        <w:instrText xml:space="preserve"> PAGEREF _Toc342726162 \h </w:instrText>
+        <w:instrText xml:space="preserve"> PAGEREF _Toc342847113 \h </w:instrText>
       </w:r>
       <w:r>
         <w:fldChar w:fldCharType="separate"/>
@@ -1148,7 +1148,7 @@
         <w:fldChar w:fldCharType="begin"/>
       </w:r>
       <w:r>
-        <w:instrText xml:space="preserve"> PAGEREF _Toc342726163 \h </w:instrText>
+        <w:instrText xml:space="preserve"> PAGEREF _Toc342847114 \h </w:instrText>
       </w:r>
       <w:r>
         <w:fldChar w:fldCharType="separate"/>
@@ -1192,7 +1192,7 @@
         <w:fldChar w:fldCharType="begin"/>
       </w:r>
       <w:r>
-        <w:instrText xml:space="preserve"> PAGEREF _Toc342726164 \h </w:instrText>
+        <w:instrText xml:space="preserve"> PAGEREF _Toc342847115 \h </w:instrText>
       </w:r>
       <w:r>
         <w:fldChar w:fldCharType="separate"/>
@@ -1225,7 +1225,7 @@
         <w:fldChar w:fldCharType="begin"/>
       </w:r>
       <w:r>
-        <w:instrText xml:space="preserve"> PAGEREF _Toc342726165 \h </w:instrText>
+        <w:instrText xml:space="preserve"> PAGEREF _Toc342847116 \h </w:instrText>
       </w:r>
       <w:r>
         <w:fldChar w:fldCharType="separate"/>
@@ -1269,7 +1269,7 @@
         <w:fldChar w:fldCharType="begin"/>
       </w:r>
       <w:r>
-        <w:instrText xml:space="preserve"> PAGEREF _Toc342726166 \h </w:instrText>
+        <w:instrText xml:space="preserve"> PAGEREF _Toc342847117 \h </w:instrText>
       </w:r>
       <w:r>
         <w:fldChar w:fldCharType="separate"/>
@@ -1302,7 +1302,7 @@
         <w:fldChar w:fldCharType="begin"/>
       </w:r>
       <w:r>
-        <w:instrText xml:space="preserve"> PAGEREF _Toc342726167 \h </w:instrText>
+        <w:instrText xml:space="preserve"> PAGEREF _Toc342847118 \h </w:instrText>
       </w:r>
       <w:r>
         <w:fldChar w:fldCharType="separate"/>
@@ -1346,7 +1346,7 @@
         <w:fldChar w:fldCharType="begin"/>
       </w:r>
       <w:r>
-        <w:instrText xml:space="preserve"> PAGEREF _Toc342726168 \h </w:instrText>
+        <w:instrText xml:space="preserve"> PAGEREF _Toc342847119 \h </w:instrText>
       </w:r>
       <w:r>
         <w:fldChar w:fldCharType="separate"/>
@@ -1379,7 +1379,7 @@
         <w:fldChar w:fldCharType="begin"/>
       </w:r>
       <w:r>
-        <w:instrText xml:space="preserve"> PAGEREF _Toc342726169 \h </w:instrText>
+        <w:instrText xml:space="preserve"> PAGEREF _Toc342847120 \h </w:instrText>
       </w:r>
       <w:r>
         <w:fldChar w:fldCharType="separate"/>
@@ -1423,7 +1423,7 @@
         <w:fldChar w:fldCharType="begin"/>
       </w:r>
       <w:r>
-        <w:instrText xml:space="preserve"> PAGEREF _Toc342726170 \h </w:instrText>
+        <w:instrText xml:space="preserve"> PAGEREF _Toc342847121 \h </w:instrText>
       </w:r>
       <w:r>
         <w:fldChar w:fldCharType="separate"/>
@@ -1456,7 +1456,7 @@
         <w:fldChar w:fldCharType="begin"/>
       </w:r>
       <w:r>
-        <w:instrText xml:space="preserve"> PAGEREF _Toc342726171 \h </w:instrText>
+        <w:instrText xml:space="preserve"> PAGEREF _Toc342847122 \h </w:instrText>
       </w:r>
       <w:r>
         <w:fldChar w:fldCharType="separate"/>
@@ -1489,7 +1489,7 @@
         <w:fldChar w:fldCharType="begin"/>
       </w:r>
       <w:r>
-        <w:instrText xml:space="preserve"> PAGEREF _Toc342726172 \h </w:instrText>
+        <w:instrText xml:space="preserve"> PAGEREF _Toc342847123 \h </w:instrText>
       </w:r>
       <w:r>
         <w:fldChar w:fldCharType="separate"/>
@@ -1533,7 +1533,7 @@
         <w:fldChar w:fldCharType="begin"/>
       </w:r>
       <w:r>
-        <w:instrText xml:space="preserve"> PAGEREF _Toc342726173 \h </w:instrText>
+        <w:instrText xml:space="preserve"> PAGEREF _Toc342847124 \h </w:instrText>
       </w:r>
       <w:r>
         <w:fldChar w:fldCharType="separate"/>
@@ -1566,7 +1566,7 @@
         <w:fldChar w:fldCharType="begin"/>
       </w:r>
       <w:r>
-        <w:instrText xml:space="preserve"> PAGEREF _Toc342726174 \h </w:instrText>
+        <w:instrText xml:space="preserve"> PAGEREF _Toc342847125 \h </w:instrText>
       </w:r>
       <w:r>
         <w:fldChar w:fldCharType="separate"/>
@@ -1610,7 +1610,7 @@
         <w:fldChar w:fldCharType="begin"/>
       </w:r>
       <w:r>
-        <w:instrText xml:space="preserve"> PAGEREF _Toc342726175 \h </w:instrText>
+        <w:instrText xml:space="preserve"> PAGEREF _Toc342847126 \h </w:instrText>
       </w:r>
       <w:r>
         <w:fldChar w:fldCharType="separate"/>
@@ -1643,7 +1643,7 @@
         <w:fldChar w:fldCharType="begin"/>
       </w:r>
       <w:r>
-        <w:instrText xml:space="preserve"> PAGEREF _Toc342726176 \h </w:instrText>
+        <w:instrText xml:space="preserve"> PAGEREF _Toc342847127 \h </w:instrText>
       </w:r>
       <w:r>
         <w:fldChar w:fldCharType="separate"/>
@@ -1687,7 +1687,7 @@
         <w:fldChar w:fldCharType="begin"/>
       </w:r>
       <w:r>
-        <w:instrText xml:space="preserve"> PAGEREF _Toc342726177 \h </w:instrText>
+        <w:instrText xml:space="preserve"> PAGEREF _Toc342847128 \h </w:instrText>
       </w:r>
       <w:r>
         <w:fldChar w:fldCharType="separate"/>
@@ -1720,7 +1720,7 @@
         <w:fldChar w:fldCharType="begin"/>
       </w:r>
       <w:r>
-        <w:instrText xml:space="preserve"> PAGEREF _Toc342726178 \h </w:instrText>
+        <w:instrText xml:space="preserve"> PAGEREF _Toc342847129 \h </w:instrText>
       </w:r>
       <w:r>
         <w:fldChar w:fldCharType="separate"/>
@@ -1753,7 +1753,7 @@
         <w:fldChar w:fldCharType="begin"/>
       </w:r>
       <w:r>
-        <w:instrText xml:space="preserve"> PAGEREF _Toc342726179 \h </w:instrText>
+        <w:instrText xml:space="preserve"> PAGEREF _Toc342847130 \h </w:instrText>
       </w:r>
       <w:r>
         <w:fldChar w:fldCharType="separate"/>
@@ -1786,7 +1786,7 @@
         <w:fldChar w:fldCharType="begin"/>
       </w:r>
       <w:r>
-        <w:instrText xml:space="preserve"> PAGEREF _Toc342726180 \h </w:instrText>
+        <w:instrText xml:space="preserve"> PAGEREF _Toc342847131 \h </w:instrText>
       </w:r>
       <w:r>
         <w:fldChar w:fldCharType="separate"/>
@@ -1838,7 +1838,7 @@
       <w:pPr>
         <w:pStyle w:val="Heading1"/>
       </w:pPr>
-      <w:bookmarkStart w:id="2" w:name="_Toc342726144"/>
+      <w:bookmarkStart w:id="2" w:name="_Toc342847095"/>
       <w:r>
         <w:lastRenderedPageBreak/>
         <w:t xml:space="preserve">Summary of </w:t>
@@ -1858,7 +1858,7 @@
       <w:pPr>
         <w:pStyle w:val="Heading2"/>
       </w:pPr>
-      <w:bookmarkStart w:id="3" w:name="_Toc342726145"/>
+      <w:bookmarkStart w:id="3" w:name="_Toc342847096"/>
       <w:r>
         <w:t>Formation</w:t>
       </w:r>
@@ -1992,7 +1992,7 @@
       <w:pPr>
         <w:pStyle w:val="Heading2"/>
       </w:pPr>
-      <w:bookmarkStart w:id="4" w:name="_Toc342726146"/>
+      <w:bookmarkStart w:id="4" w:name="_Toc342847097"/>
       <w:r>
         <w:t>Revision / Finalization Task Force Membership</w:t>
       </w:r>
@@ -2563,7 +2563,7 @@
       <w:pPr>
         <w:pStyle w:val="Heading2"/>
       </w:pPr>
-      <w:bookmarkStart w:id="5" w:name="_Toc342726147"/>
+      <w:bookmarkStart w:id="5" w:name="_Toc342847098"/>
       <w:r>
         <w:t>Issue Disposition:</w:t>
       </w:r>
@@ -3076,7 +3076,7 @@
       <w:r>
         <w:br w:type="page"/>
       </w:r>
-      <w:bookmarkStart w:id="6" w:name="_Toc342726148"/>
+      <w:bookmarkStart w:id="6" w:name="_Toc342847099"/>
       <w:r>
         <w:lastRenderedPageBreak/>
         <w:t>Voting Record:</w:t>
@@ -4127,7 +4127,7 @@
       <w:r>
         <w:br w:type="page"/>
       </w:r>
-      <w:bookmarkStart w:id="7" w:name="_Toc342726149"/>
+      <w:bookmarkStart w:id="7" w:name="_Toc342847100"/>
       <w:r>
         <w:lastRenderedPageBreak/>
         <w:t>Summary of Changes Made</w:t>
@@ -4658,7 +4658,7 @@
       <w:pPr>
         <w:pStyle w:val="DispositionHeader"/>
       </w:pPr>
-      <w:bookmarkStart w:id="9" w:name="_Toc342726150"/>
+      <w:bookmarkStart w:id="9" w:name="_Toc342847101"/>
       <w:r>
         <w:lastRenderedPageBreak/>
         <w:t>Disposition: Resolved</w:t>
@@ -4670,7 +4670,7 @@
         <w:pStyle w:val="OMGIssueNO"/>
       </w:pPr>
       <w:bookmarkStart w:id="10" w:name="_Toc30934246"/>
-      <w:bookmarkStart w:id="11" w:name="_Toc342726151"/>
+      <w:bookmarkStart w:id="11" w:name="_Toc342847102"/>
       <w:r>
         <w:lastRenderedPageBreak/>
         <w:t xml:space="preserve">OMG Issue No: </w:t>
@@ -4690,7 +4690,7 @@
       <w:pPr>
         <w:pStyle w:val="OMGTitle"/>
       </w:pPr>
-      <w:bookmarkStart w:id="12" w:name="_Toc342726152"/>
+      <w:bookmarkStart w:id="12" w:name="_Toc342847103"/>
       <w:r>
         <w:t>Title</w:t>
       </w:r>
@@ -4721,15 +4721,7 @@
         <w:pStyle w:val="BodyText"/>
       </w:pPr>
       <w:r>
-        <w:t xml:space="preserve">PrismTech (Dr. Angelo Corsaro, PhD., </w:t>
-      </w:r>
-      <w:proofErr w:type="gramStart"/>
-      <w:r>
-        <w:t>angelo.corsaro(</w:t>
-      </w:r>
-      <w:proofErr w:type="gramEnd"/>
-      <w:r>
-        <w:t>at)prismtech.com)</w:t>
+        <w:t>PrismTech (Dr. Angelo Corsaro, PhD., angelo.corsaro(at)prismtech.com)</w:t>
       </w:r>
     </w:p>
     <w:p>
@@ -4793,15 +4785,7 @@
         <w:pStyle w:val="BodyText"/>
       </w:pPr>
       <w:r>
-        <w:t xml:space="preserve">The newly introduced XML Based Policy configuration adds new methods in the core DDS entities that allow </w:t>
-      </w:r>
-      <w:proofErr w:type="gramStart"/>
-      <w:r>
-        <w:t>to fetch</w:t>
-      </w:r>
-      <w:proofErr w:type="gramEnd"/>
-      <w:r>
-        <w:t xml:space="preserve"> QoS from XML filers. This solution is not ideal since if generalized, e.g. QoS configuration from an URI, JSON stream, etc., would lead to an explosion of the core DDS API.</w:t>
+        <w:t>The newly introduced XML Based Policy configuration adds new methods in the core DDS entities that allow to fetch QoS from XML filers. This solution is not ideal since if generalized, e.g. QoS configuration from an URI, JSON stream, etc., would lead to an explosion of the core DDS API.</w:t>
       </w:r>
     </w:p>
     <w:p>
@@ -4817,15 +4801,7 @@
         <w:pStyle w:val="BodyText"/>
       </w:pPr>
       <w:r>
-        <w:t xml:space="preserve">The suggestion is to remove the added methods from the core API </w:t>
-      </w:r>
-      <w:proofErr w:type="gramStart"/>
-      <w:r>
-        <w:t>and  use</w:t>
-      </w:r>
-      <w:proofErr w:type="gramEnd"/>
-      <w:r>
-        <w:t xml:space="preserve"> instead a Builder pattern (of some form).</w:t>
+        <w:t>The suggestion is to remove the added methods from the core API and  use instead a Builder pattern (of some form).</w:t>
       </w:r>
     </w:p>
     <w:p>
@@ -4844,91 +4820,58 @@
           <w:sz w:val="22"/>
         </w:rPr>
       </w:pPr>
-      <w:proofErr w:type="gramStart"/>
       <w:r>
         <w:rPr>
           <w:rFonts w:ascii="Courier New" w:hAnsi="Courier New" w:cs="Courier New"/>
           <w:sz w:val="22"/>
         </w:rPr>
-        <w:t>PolicyBuilder  builder</w:t>
-      </w:r>
-      <w:proofErr w:type="gramEnd"/>
+        <w:t>PolicyBuilder  builder = PolicyBuilder::load("XMLBuilder");</w:t>
+      </w:r>
+    </w:p>
+    <w:p>
+      <w:pPr>
+        <w:pStyle w:val="BodyText"/>
+      </w:pPr>
       <w:r>
         <w:rPr>
           <w:rFonts w:ascii="Courier New" w:hAnsi="Courier New" w:cs="Courier New"/>
           <w:sz w:val="22"/>
         </w:rPr>
-        <w:t xml:space="preserve"> = PolicyBuilder::load("XMLBuilder");</w:t>
-      </w:r>
-    </w:p>
-    <w:p>
-      <w:pPr>
-        <w:pStyle w:val="BodyText"/>
-      </w:pPr>
+        <w:t>TopicQos tqos = builder.topic_qos(file_name, profile_name);</w:t>
+      </w:r>
+    </w:p>
+    <w:p>
+      <w:pPr>
+        <w:pStyle w:val="BodyText"/>
+      </w:pPr>
+      <w:r>
+        <w:t>Notice that the suggested approach allows to easily extend the supported format for QoS representation w/o any impact on the core DDS API and overall facilitate the support for multiple approaches.</w:t>
+      </w:r>
+    </w:p>
+    <w:p>
+      <w:pPr>
+        <w:pStyle w:val="OMGRevisedText"/>
+      </w:pPr>
+      <w:r>
+        <w:t>Revised Text:</w:t>
+      </w:r>
+    </w:p>
+    <w:p>
+      <w:pPr>
+        <w:pStyle w:val="BodyText"/>
+      </w:pPr>
+      <w:r>
+        <w:t xml:space="preserve">A </w:t>
+      </w:r>
       <w:r>
         <w:rPr>
           <w:rFonts w:ascii="Courier New" w:hAnsi="Courier New" w:cs="Courier New"/>
-          <w:sz w:val="22"/>
-        </w:rPr>
-        <w:t>TopicQos tqos = builder.topic_</w:t>
-      </w:r>
-      <w:proofErr w:type="gramStart"/>
+        </w:rPr>
+        <w:t>QoSProvider</w:t>
+      </w:r>
       <w:r>
         <w:rPr>
           <w:rFonts w:ascii="Courier New" w:hAnsi="Courier New" w:cs="Courier New"/>
-          <w:sz w:val="22"/>
-        </w:rPr>
-        <w:t>qos(</w:t>
-      </w:r>
-      <w:proofErr w:type="gramEnd"/>
-      <w:r>
-        <w:rPr>
-          <w:rFonts w:ascii="Courier New" w:hAnsi="Courier New" w:cs="Courier New"/>
-          <w:sz w:val="22"/>
-        </w:rPr>
-        <w:t>file_name, profile_name);</w:t>
-      </w:r>
-    </w:p>
-    <w:p>
-      <w:pPr>
-        <w:pStyle w:val="BodyText"/>
-      </w:pPr>
-      <w:r>
-        <w:t xml:space="preserve">Notice that the suggested approach allows </w:t>
-      </w:r>
-      <w:proofErr w:type="gramStart"/>
-      <w:r>
-        <w:t>to easily extend the supported format for QoS representation w/o any impact on the core DDS API and overall facilitate</w:t>
-      </w:r>
-      <w:proofErr w:type="gramEnd"/>
-      <w:r>
-        <w:t xml:space="preserve"> the support for multiple approaches.</w:t>
-      </w:r>
-    </w:p>
-    <w:p>
-      <w:pPr>
-        <w:pStyle w:val="OMGRevisedText"/>
-      </w:pPr>
-      <w:r>
-        <w:t>Revised Text:</w:t>
-      </w:r>
-    </w:p>
-    <w:p>
-      <w:pPr>
-        <w:pStyle w:val="BodyText"/>
-      </w:pPr>
-      <w:r>
-        <w:t xml:space="preserve">A </w:t>
-      </w:r>
-      <w:r>
-        <w:rPr>
-          <w:rFonts w:ascii="Courier New" w:hAnsi="Courier New" w:cs="Courier New"/>
-        </w:rPr>
-        <w:t>QoSProvider</w:t>
-      </w:r>
-      <w:r>
-        <w:rPr>
-          <w:rFonts w:ascii="Courier New" w:hAnsi="Courier New" w:cs="Courier New"/>
         </w:rPr>
         <w:t xml:space="preserve"> </w:t>
       </w:r>
@@ -4977,13 +4920,8 @@
         <w:t>T</w:t>
       </w:r>
       <w:r>
-        <w:t xml:space="preserve">he QosProvider interface allows Entity’s Qos to be obtained from the names of QoS library and profile. The Qos library source is provided as a uniform resource identifier (URI). Conforming implementation must support “file://” prefix. </w:t>
-      </w:r>
-      <w:proofErr w:type="gramStart"/>
-      <w:r>
-        <w:t>For instance, “file:///path/to/qos/library”.</w:t>
-      </w:r>
-      <w:proofErr w:type="gramEnd"/>
+        <w:t>he QosProvider interface allows Entity’s Qos to be obtained from the names of QoS library and profile. The Qos library source is provided as a uniform resource identifier (URI). Conforming implementation must support “file://” prefix. For instance, “file:///path/to/qos/library”.</w:t>
+      </w:r>
     </w:p>
     <w:p>
       <w:pPr>
@@ -5020,33 +4958,20 @@
           <w:rFonts w:ascii="Courier New" w:hAnsi="Courier New" w:cs="Courier New"/>
         </w:rPr>
       </w:pPr>
-      <w:proofErr w:type="gramStart"/>
       <w:r>
         <w:rPr>
           <w:rFonts w:ascii="Courier New" w:hAnsi="Courier New" w:cs="Courier New"/>
         </w:rPr>
-        <w:t>serviceEnv.newQosProvider(</w:t>
-      </w:r>
-      <w:proofErr w:type="gramEnd"/>
-      <w:r>
-        <w:rPr>
-          <w:rFonts w:ascii="Courier New" w:hAnsi="Courier New" w:cs="Courier New"/>
-        </w:rPr>
-        <w:t>String uri, String profile);</w:t>
-      </w:r>
-    </w:p>
-    <w:p>
-      <w:pPr>
-        <w:pStyle w:val="BodyText"/>
-      </w:pPr>
-      <w:r>
-        <w:t>The uri parameter uses the standard uri syntax. The profile parameter identifies a uniquely identified profile in the document referred by the uri.]</w:t>
-      </w:r>
-      <w:proofErr w:type="gramStart"/>
-      <w:r>
-        <w:t>unquote</w:t>
-      </w:r>
-      <w:proofErr w:type="gramEnd"/>
+        <w:t>serviceEnv.newQosProvider(String uri, String profile);</w:t>
+      </w:r>
+    </w:p>
+    <w:p>
+      <w:pPr>
+        <w:pStyle w:val="BodyText"/>
+      </w:pPr>
+      <w:r>
+        <w:t>The uri parameter uses the standard uri syntax. The profile parameter identifies a uniquely identified profile in the document referred by the uri.]unquote</w:t>
+      </w:r>
       <w:r>
         <w:t xml:space="preserve"> </w:t>
       </w:r>
@@ -5136,7 +5061,7 @@
       <w:pPr>
         <w:pStyle w:val="OMGIssueNO"/>
       </w:pPr>
-      <w:bookmarkStart w:id="13" w:name="_Toc342726153"/>
+      <w:bookmarkStart w:id="13" w:name="_Toc342847104"/>
       <w:r>
         <w:lastRenderedPageBreak/>
         <w:t xml:space="preserve">OMG Issue No: </w:t>
@@ -5150,7 +5075,7 @@
       <w:pPr>
         <w:pStyle w:val="OMGTitle"/>
       </w:pPr>
-      <w:bookmarkStart w:id="14" w:name="_Toc342726154"/>
+      <w:bookmarkStart w:id="14" w:name="_Toc342847105"/>
       <w:r>
         <w:t>Title</w:t>
       </w:r>
@@ -5340,15 +5265,7 @@
         <w:t>ccessors shall be provided</w:t>
       </w:r>
       <w:r>
-        <w:t xml:space="preserve">. Special mapping rules for </w:t>
-      </w:r>
-      <w:proofErr w:type="gramStart"/>
-      <w:r>
-        <w:t>boolean</w:t>
-      </w:r>
-      <w:proofErr w:type="gramEnd"/>
-      <w:r>
-        <w:t xml:space="preserve"> properties are allowed. </w:t>
+        <w:t xml:space="preserve">. Special mapping rules for boolean properties are allowed. </w:t>
       </w:r>
       <w:r>
         <w:t xml:space="preserve">The representation of internal state </w:t>
@@ -5561,7 +5478,7 @@
       <w:pPr>
         <w:pStyle w:val="OMGIssueNO"/>
       </w:pPr>
-      <w:bookmarkStart w:id="18" w:name="_Toc342726155"/>
+      <w:bookmarkStart w:id="18" w:name="_Toc342847106"/>
       <w:r>
         <w:lastRenderedPageBreak/>
         <w:t>OMG Issue No: 16529</w:t>
@@ -5575,7 +5492,7 @@
       <w:pPr>
         <w:pStyle w:val="OMGTitle"/>
       </w:pPr>
-      <w:bookmarkStart w:id="19" w:name="_Toc342726156"/>
+      <w:bookmarkStart w:id="19" w:name="_Toc342847107"/>
       <w:r>
         <w:t>Title</w:t>
       </w:r>
@@ -5982,21 +5899,7 @@
         <w:rPr>
           <w:rStyle w:val="BodyTextChar"/>
         </w:rPr>
-        <w:t xml:space="preserve">sed approach not only gets rid of the complexity of the mutable objects, but it also get rids of the danger introduced by having mutable objects into multi-threaded applications. In summary, the proposed change (1) simplifies the API, (2) makes it safer, and (3) does not introduce runtime overhead (it actually allows for </w:t>
-      </w:r>
-      <w:proofErr w:type="gramStart"/>
-      <w:r>
-        <w:rPr>
-          <w:rStyle w:val="BodyTextChar"/>
-        </w:rPr>
-        <w:t>an</w:t>
-      </w:r>
-      <w:proofErr w:type="gramEnd"/>
-      <w:r>
-        <w:rPr>
-          <w:rStyle w:val="BodyTextChar"/>
-        </w:rPr>
-        <w:t xml:space="preserve"> higher degree of object sharing and thus better space efficiency).</w:t>
+        <w:t>sed approach not only gets rid of the complexity of the mutable objects, but it also get rids of the danger introduced by having mutable objects into multi-threaded applications. In summary, the proposed change (1) simplifies the API, (2) makes it safer, and (3) does not introduce runtime overhead (it actually allows for an higher degree of object sharing and thus better space efficiency).</w:t>
       </w:r>
     </w:p>
     <w:p>
@@ -6189,6 +6092,165 @@
     <w:p>
       <w:pPr>
         <w:pStyle w:val="BodyText"/>
+        <w:rPr>
+          <w:rStyle w:val="BodyTextChar"/>
+        </w:rPr>
+      </w:pPr>
+      <w:r>
+        <w:rPr>
+          <w:rStyle w:val="BodyTextChar"/>
+        </w:rPr>
+        <w:t>Add</w:t>
+      </w:r>
+      <w:r>
+        <w:rPr>
+          <w:rStyle w:val="BodyTextChar"/>
+        </w:rPr>
+        <w:t>itionally, section 7.7.1.5 describe</w:t>
+      </w:r>
+      <w:r>
+        <w:rPr>
+          <w:rStyle w:val="BodyTextChar"/>
+        </w:rPr>
+        <w:t>s</w:t>
+      </w:r>
+      <w:r>
+        <w:rPr>
+          <w:rStyle w:val="BodyTextChar"/>
+        </w:rPr>
+        <w:t xml:space="preserve"> how </w:t>
+      </w:r>
+      <w:r>
+        <w:rPr>
+          <w:rStyle w:val="BodyTextChar"/>
+        </w:rPr>
+        <w:t xml:space="preserve">the </w:t>
+      </w:r>
+      <w:r>
+        <w:rPr>
+          <w:rStyle w:val="BodyTextChar"/>
+        </w:rPr>
+        <w:t>descriptor i</w:t>
+      </w:r>
+      <w:r>
+        <w:rPr>
+          <w:rStyle w:val="BodyTextChar"/>
+        </w:rPr>
+        <w:t>n</w:t>
+      </w:r>
+      <w:r>
+        <w:rPr>
+          <w:rStyle w:val="BodyTextChar"/>
+        </w:rPr>
+        <w:t xml:space="preserve">terfaces </w:t>
+      </w:r>
+      <w:r>
+        <w:rPr>
+          <w:rStyle w:val="BodyTextChar"/>
+        </w:rPr>
+        <w:t>changed</w:t>
+      </w:r>
+      <w:r>
+        <w:rPr>
+          <w:rStyle w:val="BodyTextChar"/>
+        </w:rPr>
+        <w:t xml:space="preserve"> in response to this issue. Quote [</w:t>
+      </w:r>
+    </w:p>
+    <w:p>
+      <w:pPr>
+        <w:pStyle w:val="BodyText"/>
+        <w:rPr>
+          <w:rStyle w:val="BodyTextChar"/>
+        </w:rPr>
+      </w:pPr>
+      <w:r>
+        <w:rPr>
+          <w:rStyle w:val="BodyTextChar"/>
+        </w:rPr>
+        <w:t>This specification defines three descriptor interfaces. The instances of descriptor interfaces are immutable and therefore, provide methods to create new descriptor objects from the existing ones.</w:t>
+      </w:r>
+    </w:p>
+    <w:p>
+      <w:pPr>
+        <w:pStyle w:val="BodyText"/>
+        <w:rPr>
+          <w:rStyle w:val="BodyTextChar"/>
+        </w:rPr>
+      </w:pPr>
+      <w:r>
+        <w:rPr>
+          <w:rStyle w:val="BodyTextChar"/>
+        </w:rPr>
+        <w:t>•</w:t>
+      </w:r>
+      <w:r>
+        <w:rPr>
+          <w:rStyle w:val="BodyTextChar"/>
+        </w:rPr>
+        <w:tab/>
+        <w:t>AnnotationDescriptor</w:t>
+      </w:r>
+    </w:p>
+    <w:p>
+      <w:pPr>
+        <w:pStyle w:val="BodyText"/>
+        <w:rPr>
+          <w:rStyle w:val="BodyTextChar"/>
+        </w:rPr>
+      </w:pPr>
+      <w:r>
+        <w:rPr>
+          <w:rStyle w:val="BodyTextChar"/>
+        </w:rPr>
+        <w:t>•</w:t>
+      </w:r>
+      <w:r>
+        <w:rPr>
+          <w:rStyle w:val="BodyTextChar"/>
+        </w:rPr>
+        <w:tab/>
+        <w:t>MemberDescriptor</w:t>
+      </w:r>
+    </w:p>
+    <w:p>
+      <w:pPr>
+        <w:pStyle w:val="BodyText"/>
+        <w:rPr>
+          <w:rStyle w:val="BodyTextChar"/>
+        </w:rPr>
+      </w:pPr>
+      <w:r>
+        <w:rPr>
+          <w:rStyle w:val="BodyTextChar"/>
+        </w:rPr>
+        <w:t>•</w:t>
+      </w:r>
+      <w:r>
+        <w:rPr>
+          <w:rStyle w:val="BodyTextChar"/>
+        </w:rPr>
+        <w:tab/>
+        <w:t>TypeDescriptor</w:t>
+      </w:r>
+    </w:p>
+    <w:p>
+      <w:pPr>
+        <w:pStyle w:val="BodyText"/>
+        <w:rPr>
+          <w:rStyle w:val="BodyTextChar"/>
+        </w:rPr>
+      </w:pPr>
+      <w:r>
+        <w:rPr>
+          <w:rStyle w:val="BodyTextChar"/>
+        </w:rPr>
+        <w:t>] Unquote.</w:t>
+      </w:r>
+    </w:p>
+    <w:p>
+      <w:pPr>
+        <w:pStyle w:val="BodyText"/>
         <w:numPr>
           <w:ilvl w:val="0"/>
           <w:numId w:val="37"/>
@@ -6199,22 +6261,10 @@
           <w:rStyle w:val="BodyTextChar"/>
           <w:b/>
         </w:rPr>
-        <w:t>Rationale</w:t>
-      </w:r>
-      <w:proofErr w:type="gramStart"/>
-      <w:r>
-        <w:rPr>
-          <w:rStyle w:val="BodyTextChar"/>
-          <w:b/>
-        </w:rPr>
-        <w:t>:</w:t>
-      </w:r>
-      <w:r>
-        <w:t>The</w:t>
-      </w:r>
-      <w:proofErr w:type="gramEnd"/>
-      <w:r>
-        <w:t xml:space="preserve"> biggest occurrence of the bucket pattern—QoS policies—now use a DSL as described in issue #16536. Additionally, a PolicyFactory has been added as described in issue #15966</w:t>
+        <w:t>Rationale:</w:t>
+      </w:r>
+      <w:r>
+        <w:t>The biggest occurrence of the bucket pattern—QoS policies—now use a DSL as described in issue #16536. Additionally, a PolicyFactory has been added as described in issue #15966</w:t>
       </w:r>
       <w:r>
         <w:t>. See Section 7.2.5.1.</w:t>
@@ -6232,6 +6282,7 @@
         <w:rPr>
           <w:rFonts w:ascii="Courier New" w:hAnsi="Courier New" w:cs="Courier New"/>
         </w:rPr>
+        <w:lastRenderedPageBreak/>
         <w:t>ModifiableDuration</w:t>
       </w:r>
       <w:r>
@@ -6325,7 +6376,6 @@
         </w:numPr>
       </w:pPr>
       <w:r>
-        <w:lastRenderedPageBreak/>
         <w:t xml:space="preserve">Implemented a lighter-weight version of this pattern specifically for </w:t>
       </w:r>
       <w:r>
@@ -6492,7 +6542,7 @@
       <w:pPr>
         <w:pStyle w:val="OMGIssueNO"/>
       </w:pPr>
-      <w:bookmarkStart w:id="20" w:name="_Toc342726157"/>
+      <w:bookmarkStart w:id="20" w:name="_Toc342847108"/>
       <w:r>
         <w:lastRenderedPageBreak/>
         <w:t xml:space="preserve">OMG Issue No: </w:t>
@@ -6509,7 +6559,7 @@
       <w:pPr>
         <w:pStyle w:val="OMGTitle"/>
       </w:pPr>
-      <w:bookmarkStart w:id="21" w:name="_Toc342726158"/>
+      <w:bookmarkStart w:id="21" w:name="_Toc342847109"/>
       <w:r>
         <w:t>Title</w:t>
       </w:r>
@@ -6689,21 +6739,10 @@
         <w:rPr>
           <w:b/>
         </w:rPr>
-        <w:t>Revised Text</w:t>
-      </w:r>
-      <w:proofErr w:type="gramStart"/>
-      <w:r>
-        <w:rPr>
-          <w:b/>
-        </w:rPr>
-        <w:t>:</w:t>
-      </w:r>
-      <w:r>
-        <w:t>The</w:t>
-      </w:r>
-      <w:proofErr w:type="gramEnd"/>
-      <w:r>
-        <w:t xml:space="preserve"> following text has been added in section 7.2.1 in the specification. </w:t>
+        <w:t>Revised Text:</w:t>
+      </w:r>
+      <w:r>
+        <w:t xml:space="preserve">The following text has been added in section 7.2.1 in the specification. </w:t>
       </w:r>
     </w:p>
     <w:p>
@@ -7042,23 +7081,23 @@
           <w:rFonts w:ascii="Courier New" w:hAnsi="Courier New" w:cs="Courier New"/>
           <w:sz w:val="22"/>
         </w:rPr>
-        <w:t xml:space="preserve">(DDSObject) </w:t>
-      </w:r>
-      <w:proofErr w:type="gramStart"/>
-      <w:r>
+        <w:t>(DDSObject) obj.getServiceEnvironment();</w:t>
+      </w:r>
+    </w:p>
+    <w:p>
+      <w:pPr>
+        <w:pStyle w:val="BodyText"/>
         <w:rPr>
           <w:rFonts w:ascii="Courier New" w:hAnsi="Courier New" w:cs="Courier New"/>
           <w:sz w:val="22"/>
         </w:rPr>
-        <w:t>obj.getServiceEnvironment(</w:t>
-      </w:r>
-      <w:proofErr w:type="gramEnd"/>
+      </w:pPr>
       <w:r>
         <w:rPr>
           <w:rFonts w:ascii="Courier New" w:hAnsi="Courier New" w:cs="Courier New"/>
           <w:sz w:val="22"/>
         </w:rPr>
-        <w:t>);</w:t>
+        <w:t>WaitSet.newWaitSet(env); // (1)</w:t>
       </w:r>
     </w:p>
     <w:p>
@@ -7069,59 +7108,20 @@
           <w:sz w:val="22"/>
         </w:rPr>
       </w:pPr>
-      <w:proofErr w:type="gramStart"/>
       <w:r>
         <w:rPr>
           <w:rFonts w:ascii="Courier New" w:hAnsi="Courier New" w:cs="Courier New"/>
           <w:sz w:val="22"/>
         </w:rPr>
-        <w:t>WaitSet.newWaitSet(</w:t>
-      </w:r>
-      <w:proofErr w:type="gramEnd"/>
-      <w:r>
-        <w:rPr>
-          <w:rFonts w:ascii="Courier New" w:hAnsi="Courier New" w:cs="Courier New"/>
-          <w:sz w:val="22"/>
-        </w:rPr>
-        <w:t>env); // (1)</w:t>
-      </w:r>
-    </w:p>
-    <w:p>
-      <w:pPr>
-        <w:pStyle w:val="BodyText"/>
-        <w:rPr>
-          <w:rFonts w:ascii="Courier New" w:hAnsi="Courier New" w:cs="Courier New"/>
-          <w:sz w:val="22"/>
-        </w:rPr>
-      </w:pPr>
-      <w:proofErr w:type="gramStart"/>
-      <w:r>
-        <w:rPr>
-          <w:rFonts w:ascii="Courier New" w:hAnsi="Courier New" w:cs="Courier New"/>
-          <w:sz w:val="22"/>
-        </w:rPr>
-        <w:t>env.getSPI(</w:t>
-      </w:r>
-      <w:proofErr w:type="gramEnd"/>
-      <w:r>
-        <w:rPr>
-          <w:rFonts w:ascii="Courier New" w:hAnsi="Courier New" w:cs="Courier New"/>
-          <w:sz w:val="22"/>
-        </w:rPr>
-        <w:t>).newWaitSet(); // (2)</w:t>
-      </w:r>
-    </w:p>
-    <w:p>
-      <w:pPr>
-        <w:pStyle w:val="BodyText"/>
-      </w:pPr>
-      <w:proofErr w:type="gramStart"/>
-      <w:r>
-        <w:t>Number of occurrences of the ServiceEnvironment are</w:t>
-      </w:r>
-      <w:proofErr w:type="gramEnd"/>
-      <w:r>
-        <w:t xml:space="preserve"> reduced as follows:</w:t>
+        <w:t>env.getSPI().newWaitSet(); // (2)</w:t>
+      </w:r>
+    </w:p>
+    <w:p>
+      <w:pPr>
+        <w:pStyle w:val="BodyText"/>
+      </w:pPr>
+      <w:r>
+        <w:t>Number of occurrences of the ServiceEnvironment are reduced as follows:</w:t>
       </w:r>
     </w:p>
     <w:p>
@@ -7295,7 +7295,7 @@
       <w:pPr>
         <w:pStyle w:val="OMGIssueNO"/>
       </w:pPr>
-      <w:bookmarkStart w:id="22" w:name="_Toc342726159"/>
+      <w:bookmarkStart w:id="22" w:name="_Toc342847110"/>
       <w:r>
         <w:lastRenderedPageBreak/>
         <w:t xml:space="preserve">OMG Issue No: </w:t>
@@ -7315,7 +7315,7 @@
       <w:pPr>
         <w:pStyle w:val="OMGTitle"/>
       </w:pPr>
-      <w:bookmarkStart w:id="23" w:name="_Toc342726160"/>
+      <w:bookmarkStart w:id="23" w:name="_Toc342847111"/>
       <w:r>
         <w:t>Title</w:t>
       </w:r>
@@ -7346,15 +7346,7 @@
         <w:pStyle w:val="BodyText"/>
       </w:pPr>
       <w:r>
-        <w:t xml:space="preserve">PrismTech (Dr. Angelo Corsaro, PhD., </w:t>
-      </w:r>
-      <w:proofErr w:type="gramStart"/>
-      <w:r>
-        <w:t>angelo.corsaro(</w:t>
-      </w:r>
-      <w:proofErr w:type="gramEnd"/>
-      <w:r>
-        <w:t>at)prismtech.com)</w:t>
+        <w:t>PrismTech (Dr. Angelo Corsaro, PhD., angelo.corsaro(at)prismtech.com)</w:t>
       </w:r>
     </w:p>
     <w:p>
@@ -7630,7 +7622,7 @@
       <w:pPr>
         <w:pStyle w:val="OMGIssueNO"/>
       </w:pPr>
-      <w:bookmarkStart w:id="24" w:name="_Toc342726161"/>
+      <w:bookmarkStart w:id="24" w:name="_Toc342847112"/>
       <w:r>
         <w:lastRenderedPageBreak/>
         <w:t xml:space="preserve">OMG Issue No: </w:t>
@@ -7650,7 +7642,7 @@
       <w:pPr>
         <w:pStyle w:val="OMGTitle"/>
       </w:pPr>
-      <w:bookmarkStart w:id="25" w:name="_Toc342726162"/>
+      <w:bookmarkStart w:id="25" w:name="_Toc342847113"/>
       <w:r>
         <w:t>Title</w:t>
       </w:r>
@@ -7681,15 +7673,7 @@
         <w:pStyle w:val="BodyText"/>
       </w:pPr>
       <w:r>
-        <w:t xml:space="preserve">PrismTech (Dr. Angelo Corsaro, PhD., </w:t>
-      </w:r>
-      <w:proofErr w:type="gramStart"/>
-      <w:r>
-        <w:t>angelo.corsaro(</w:t>
-      </w:r>
-      <w:proofErr w:type="gramEnd"/>
-      <w:r>
-        <w:t>at)prismtech.com)</w:t>
+        <w:t>PrismTech (Dr. Angelo Corsaro, PhD., angelo.corsaro(at)prismtech.com)</w:t>
       </w:r>
     </w:p>
     <w:p>
@@ -7770,35 +7754,35 @@
         <w:rPr>
           <w:b w:val="0"/>
         </w:rPr>
-        <w:t xml:space="preserve">    </w:t>
-      </w:r>
-      <w:proofErr w:type="gramStart"/>
-      <w:r>
+        <w:t xml:space="preserve">    TopicQos, DataWriterQos, etc.) in the</w:t>
+      </w:r>
+    </w:p>
+    <w:p>
+      <w:pPr>
+        <w:pStyle w:val="OMGRevisedText"/>
         <w:rPr>
           <w:b w:val="0"/>
         </w:rPr>
-        <w:t>TopicQos, DataWriterQos, etc.)</w:t>
-      </w:r>
-      <w:proofErr w:type="gramEnd"/>
+      </w:pPr>
       <w:r>
         <w:rPr>
           <w:b w:val="0"/>
         </w:rPr>
-        <w:t xml:space="preserve"> </w:t>
-      </w:r>
-      <w:proofErr w:type="gramStart"/>
-      <w:r>
+        <w:t xml:space="preserve">    dds-psm-java not only makes QoS manipulation cumbersone, but it also</w:t>
+      </w:r>
+    </w:p>
+    <w:p>
+      <w:pPr>
+        <w:pStyle w:val="OMGRevisedText"/>
         <w:rPr>
           <w:b w:val="0"/>
         </w:rPr>
-        <w:t>in</w:t>
-      </w:r>
-      <w:proofErr w:type="gramEnd"/>
+      </w:pPr>
       <w:r>
         <w:rPr>
           <w:b w:val="0"/>
         </w:rPr>
-        <w:t xml:space="preserve"> the</w:t>
+        <w:t xml:space="preserve">     introduces potential for errors. </w:t>
       </w:r>
     </w:p>
     <w:p>
@@ -7808,25 +7792,41 @@
           <w:b w:val="0"/>
         </w:rPr>
       </w:pPr>
-      <w:r>
+    </w:p>
+    <w:p>
+      <w:pPr>
+        <w:pStyle w:val="OMGSummary"/>
+      </w:pPr>
+      <w:r>
+        <w:t>Proposed Resolution:</w:t>
+      </w:r>
+    </w:p>
+    <w:p>
+      <w:pPr>
+        <w:pStyle w:val="OMGRevisedText"/>
         <w:rPr>
           <w:b w:val="0"/>
         </w:rPr>
-        <w:t xml:space="preserve">    </w:t>
-      </w:r>
-      <w:proofErr w:type="gramStart"/>
+      </w:pPr>
       <w:r>
         <w:rPr>
           <w:b w:val="0"/>
         </w:rPr>
-        <w:t>dds-psm-java</w:t>
-      </w:r>
-      <w:proofErr w:type="gramEnd"/>
-      <w:r>
+        <w:t xml:space="preserve">   Define a QoS DSL for the dds-psm-cxx which might look like this:</w:t>
+      </w:r>
+    </w:p>
+    <w:p>
+      <w:pPr>
+        <w:pStyle w:val="OMGRevisedText"/>
         <w:rPr>
           <w:b w:val="0"/>
         </w:rPr>
-        <w:t xml:space="preserve"> not only makes QoS manipulation cumbersone, but it also</w:t>
+      </w:pPr>
+      <w:r>
+        <w:rPr>
+          <w:b w:val="0"/>
+        </w:rPr>
+        <w:t xml:space="preserve">    TopicQos topicQos =</w:t>
       </w:r>
     </w:p>
     <w:p>
@@ -7840,21 +7840,21 @@
         <w:rPr>
           <w:b w:val="0"/>
         </w:rPr>
-        <w:t xml:space="preserve">     </w:t>
-      </w:r>
-      <w:proofErr w:type="gramStart"/>
-      <w:r>
+        <w:t xml:space="preserve">        (new TopicQos())</w:t>
+      </w:r>
+    </w:p>
+    <w:p>
+      <w:pPr>
+        <w:pStyle w:val="OMGRevisedText"/>
         <w:rPr>
           <w:b w:val="0"/>
         </w:rPr>
-        <w:t>introduces</w:t>
-      </w:r>
-      <w:proofErr w:type="gramEnd"/>
+      </w:pPr>
       <w:r>
         <w:rPr>
           <w:b w:val="0"/>
         </w:rPr>
-        <w:t xml:space="preserve"> potential for errors. </w:t>
+        <w:t xml:space="preserve">            .with(Reliability.Reliable(), Durability.Transient());</w:t>
       </w:r>
     </w:p>
     <w:p>
@@ -7864,13 +7864,11 @@
           <w:b w:val="0"/>
         </w:rPr>
       </w:pPr>
-    </w:p>
-    <w:p>
-      <w:pPr>
-        <w:pStyle w:val="OMGSummary"/>
-      </w:pPr>
-      <w:r>
-        <w:t>Proposed Resolution:</w:t>
+      <w:r>
+        <w:rPr>
+          <w:b w:val="0"/>
+        </w:rPr>
+        <w:t xml:space="preserve">    This is also legal:</w:t>
       </w:r>
     </w:p>
     <w:p>
@@ -7884,7 +7882,7 @@
         <w:rPr>
           <w:b w:val="0"/>
         </w:rPr>
-        <w:t xml:space="preserve">   Define a QoS DSL for the dds-psm-cxx which might look like this:</w:t>
+        <w:t xml:space="preserve">    TopicQos topicQos =</w:t>
       </w:r>
     </w:p>
     <w:p>
@@ -7898,7 +7896,7 @@
         <w:rPr>
           <w:b w:val="0"/>
         </w:rPr>
-        <w:t xml:space="preserve">    TopicQos topicQos =</w:t>
+        <w:t xml:space="preserve">        (new TopicQos())</w:t>
       </w:r>
     </w:p>
     <w:p>
@@ -7912,21 +7910,21 @@
         <w:rPr>
           <w:b w:val="0"/>
         </w:rPr>
-        <w:t xml:space="preserve">        (</w:t>
-      </w:r>
-      <w:proofErr w:type="gramStart"/>
-      <w:r>
+        <w:t xml:space="preserve">            .with(Reliability.Reliable())</w:t>
+      </w:r>
+    </w:p>
+    <w:p>
+      <w:pPr>
+        <w:pStyle w:val="OMGRevisedText"/>
         <w:rPr>
           <w:b w:val="0"/>
         </w:rPr>
-        <w:t>new</w:t>
-      </w:r>
-      <w:proofErr w:type="gramEnd"/>
+      </w:pPr>
       <w:r>
         <w:rPr>
           <w:b w:val="0"/>
         </w:rPr>
-        <w:t xml:space="preserve"> TopicQos())</w:t>
+        <w:t xml:space="preserve">            .with(Durability.Transient());</w:t>
       </w:r>
     </w:p>
     <w:p>
@@ -7936,187 +7934,33 @@
           <w:b w:val="0"/>
         </w:rPr>
       </w:pPr>
-      <w:r>
+    </w:p>
+    <w:p>
+      <w:pPr>
+        <w:pStyle w:val="OMGRevisedText"/>
         <w:rPr>
           <w:b w:val="0"/>
         </w:rPr>
-        <w:t xml:space="preserve">            .</w:t>
-      </w:r>
-      <w:proofErr w:type="gramStart"/>
+      </w:pPr>
       <w:r>
         <w:rPr>
           <w:b w:val="0"/>
         </w:rPr>
-        <w:t>with(</w:t>
-      </w:r>
-      <w:proofErr w:type="gramEnd"/>
-      <w:r>
+        <w:t xml:space="preserve">    - These class should implement the Comparable interface as they need to</w:t>
+      </w:r>
+    </w:p>
+    <w:p>
+      <w:pPr>
+        <w:pStyle w:val="OMGRevisedText"/>
         <w:rPr>
           <w:b w:val="0"/>
         </w:rPr>
-        <w:t>Reliability.Reliable(), Durability.Transient());</w:t>
-      </w:r>
-    </w:p>
-    <w:p>
-      <w:pPr>
-        <w:pStyle w:val="OMGRevisedText"/>
+      </w:pPr>
+      <w:r>
         <w:rPr>
           <w:b w:val="0"/>
         </w:rPr>
-      </w:pPr>
-      <w:r>
-        <w:rPr>
-          <w:b w:val="0"/>
-        </w:rPr>
-        <w:t xml:space="preserve">    This is also legal:</w:t>
-      </w:r>
-    </w:p>
-    <w:p>
-      <w:pPr>
-        <w:pStyle w:val="OMGRevisedText"/>
-        <w:rPr>
-          <w:b w:val="0"/>
-        </w:rPr>
-      </w:pPr>
-      <w:r>
-        <w:rPr>
-          <w:b w:val="0"/>
-        </w:rPr>
-        <w:t xml:space="preserve">    TopicQos topicQos =</w:t>
-      </w:r>
-    </w:p>
-    <w:p>
-      <w:pPr>
-        <w:pStyle w:val="OMGRevisedText"/>
-        <w:rPr>
-          <w:b w:val="0"/>
-        </w:rPr>
-      </w:pPr>
-      <w:r>
-        <w:rPr>
-          <w:b w:val="0"/>
-        </w:rPr>
-        <w:t xml:space="preserve">        (</w:t>
-      </w:r>
-      <w:proofErr w:type="gramStart"/>
-      <w:r>
-        <w:rPr>
-          <w:b w:val="0"/>
-        </w:rPr>
-        <w:t>new</w:t>
-      </w:r>
-      <w:proofErr w:type="gramEnd"/>
-      <w:r>
-        <w:rPr>
-          <w:b w:val="0"/>
-        </w:rPr>
-        <w:t xml:space="preserve"> TopicQos())</w:t>
-      </w:r>
-    </w:p>
-    <w:p>
-      <w:pPr>
-        <w:pStyle w:val="OMGRevisedText"/>
-        <w:rPr>
-          <w:b w:val="0"/>
-        </w:rPr>
-      </w:pPr>
-      <w:r>
-        <w:rPr>
-          <w:b w:val="0"/>
-        </w:rPr>
-        <w:t xml:space="preserve">            .</w:t>
-      </w:r>
-      <w:proofErr w:type="gramStart"/>
-      <w:r>
-        <w:rPr>
-          <w:b w:val="0"/>
-        </w:rPr>
-        <w:t>with(</w:t>
-      </w:r>
-      <w:proofErr w:type="gramEnd"/>
-      <w:r>
-        <w:rPr>
-          <w:b w:val="0"/>
-        </w:rPr>
-        <w:t>Reliability.Reliable())</w:t>
-      </w:r>
-    </w:p>
-    <w:p>
-      <w:pPr>
-        <w:pStyle w:val="OMGRevisedText"/>
-        <w:rPr>
-          <w:b w:val="0"/>
-        </w:rPr>
-      </w:pPr>
-      <w:r>
-        <w:rPr>
-          <w:b w:val="0"/>
-        </w:rPr>
-        <w:t xml:space="preserve">            .</w:t>
-      </w:r>
-      <w:proofErr w:type="gramStart"/>
-      <w:r>
-        <w:rPr>
-          <w:b w:val="0"/>
-        </w:rPr>
-        <w:t>with(</w:t>
-      </w:r>
-      <w:proofErr w:type="gramEnd"/>
-      <w:r>
-        <w:rPr>
-          <w:b w:val="0"/>
-        </w:rPr>
-        <w:t>Durability.Transient());</w:t>
-      </w:r>
-    </w:p>
-    <w:p>
-      <w:pPr>
-        <w:pStyle w:val="OMGRevisedText"/>
-        <w:rPr>
-          <w:b w:val="0"/>
-        </w:rPr>
-      </w:pPr>
-    </w:p>
-    <w:p>
-      <w:pPr>
-        <w:pStyle w:val="OMGRevisedText"/>
-        <w:rPr>
-          <w:b w:val="0"/>
-        </w:rPr>
-      </w:pPr>
-      <w:r>
-        <w:rPr>
-          <w:b w:val="0"/>
-        </w:rPr>
-        <w:t xml:space="preserve">    - These class should implement the Comparable interface as they need to</w:t>
-      </w:r>
-    </w:p>
-    <w:p>
-      <w:pPr>
-        <w:pStyle w:val="OMGRevisedText"/>
-        <w:rPr>
-          <w:b w:val="0"/>
-        </w:rPr>
-      </w:pPr>
-      <w:r>
-        <w:rPr>
-          <w:b w:val="0"/>
-        </w:rPr>
-        <w:t xml:space="preserve">    </w:t>
-      </w:r>
-      <w:proofErr w:type="gramStart"/>
-      <w:r>
-        <w:rPr>
-          <w:b w:val="0"/>
-        </w:rPr>
-        <w:t>provide</w:t>
-      </w:r>
-      <w:proofErr w:type="gramEnd"/>
-      <w:r>
-        <w:rPr>
-          <w:b w:val="0"/>
-        </w:rPr>
-        <w:t xml:space="preserve"> a total order... Otherwise how can one do RxO?</w:t>
+        <w:t xml:space="preserve">    provide a total order... Otherwise how can one do RxO?</w:t>
       </w:r>
     </w:p>
     <w:p>
@@ -8200,24 +8044,13 @@
         <w:t xml:space="preserve">with </w:t>
       </w:r>
       <w:r>
-        <w:t xml:space="preserve">method call will create a new policy object because the target object of the method call is immutable. </w:t>
-      </w:r>
-      <w:proofErr w:type="gramStart"/>
-      <w:r>
-        <w:t xml:space="preserve">The </w:t>
+        <w:t xml:space="preserve">method call will create a new policy object because the target object of the method call is immutable. The </w:t>
       </w:r>
       <w:r>
         <w:rPr>
           <w:i/>
         </w:rPr>
-        <w:t>with</w:t>
-      </w:r>
-      <w:proofErr w:type="gramEnd"/>
-      <w:r>
-        <w:rPr>
-          <w:i/>
-        </w:rPr>
-        <w:t xml:space="preserve"> </w:t>
+        <w:t xml:space="preserve">with </w:t>
       </w:r>
       <w:r>
         <w:t>methods shall support method chaining (QoS DSL).</w:t>
@@ -8289,23 +8122,7 @@
           <w:b/>
           <w:sz w:val="20"/>
         </w:rPr>
-        <w:t xml:space="preserve">ResourceLimits rl = </w:t>
-      </w:r>
-      <w:proofErr w:type="gramStart"/>
-      <w:r>
-        <w:rPr>
-          <w:b/>
-          <w:sz w:val="20"/>
-        </w:rPr>
-        <w:t>pf.ResourceLimits(</w:t>
-      </w:r>
-      <w:proofErr w:type="gramEnd"/>
-      <w:r>
-        <w:rPr>
-          <w:b/>
-          <w:sz w:val="20"/>
-        </w:rPr>
-        <w:t>).withMaxSamples(P).withMaxInstances(Q);</w:t>
+        <w:t>ResourceLimits rl = pf.ResourceLimits().withMaxSamples(P).withMaxInstances(Q);</w:t>
       </w:r>
     </w:p>
     <w:p>
@@ -8520,21 +8337,7 @@
         <w:rPr>
           <w:sz w:val="20"/>
         </w:rPr>
-        <w:t xml:space="preserve">PolicyFactory pf = </w:t>
-      </w:r>
-      <w:proofErr w:type="gramStart"/>
-      <w:r>
-        <w:rPr>
-          <w:sz w:val="20"/>
-        </w:rPr>
-        <w:t>anyDDSObject.getServiceEnvironment(</w:t>
-      </w:r>
-      <w:proofErr w:type="gramEnd"/>
-      <w:r>
-        <w:rPr>
-          <w:sz w:val="20"/>
-        </w:rPr>
-        <w:t>).getPolicyFactory();</w:t>
+        <w:t>PolicyFactory pf = anyDDSObject.getServiceEnvironment().getPolicyFactory();</w:t>
       </w:r>
     </w:p>
     <w:p>
@@ -8575,19 +8378,11 @@
           <w:rFonts w:ascii="Courier New" w:hAnsi="Courier New" w:cs="Courier New"/>
         </w:rPr>
       </w:pPr>
-      <w:proofErr w:type="gramStart"/>
       <w:r>
         <w:rPr>
           <w:rFonts w:ascii="Courier New" w:hAnsi="Courier New" w:cs="Courier New"/>
         </w:rPr>
-        <w:t>pf.Reliability(</w:t>
-      </w:r>
-      <w:proofErr w:type="gramEnd"/>
-      <w:r>
-        <w:rPr>
-          <w:rFonts w:ascii="Courier New" w:hAnsi="Courier New" w:cs="Courier New"/>
-        </w:rPr>
-        <w:t>).withReliable();</w:t>
+        <w:t>pf.Reliability().withReliable();</w:t>
       </w:r>
     </w:p>
     <w:p>
@@ -8609,21 +8404,12 @@
           <w:sz w:val="22"/>
         </w:rPr>
       </w:pPr>
-      <w:proofErr w:type="gramStart"/>
       <w:r>
         <w:rPr>
           <w:rFonts w:ascii="Courier New" w:hAnsi="Courier New" w:cs="Courier New"/>
           <w:sz w:val="22"/>
         </w:rPr>
-        <w:t>pf.ResourceLimits(</w:t>
-      </w:r>
-      <w:proofErr w:type="gramEnd"/>
-      <w:r>
-        <w:rPr>
-          <w:rFonts w:ascii="Courier New" w:hAnsi="Courier New" w:cs="Courier New"/>
-          <w:sz w:val="22"/>
-        </w:rPr>
-        <w:t>).withMaxSamples(P).withMaxInstances(Q);</w:t>
+        <w:t>pf.ResourceLimits().withMaxSamples(P).withMaxInstances(Q);</w:t>
       </w:r>
     </w:p>
     <w:p>
@@ -8760,7 +8546,7 @@
       <w:pPr>
         <w:pStyle w:val="OMGIssueNO"/>
       </w:pPr>
-      <w:bookmarkStart w:id="26" w:name="_Toc342726163"/>
+      <w:bookmarkStart w:id="26" w:name="_Toc342847114"/>
       <w:r>
         <w:lastRenderedPageBreak/>
         <w:t>OMG Issue No: 16587</w:t>
@@ -8774,7 +8560,7 @@
       <w:pPr>
         <w:pStyle w:val="OMGTitle"/>
       </w:pPr>
-      <w:bookmarkStart w:id="27" w:name="_Toc342726164"/>
+      <w:bookmarkStart w:id="27" w:name="_Toc342847115"/>
       <w:r>
         <w:t>Title</w:t>
       </w:r>
@@ -8805,15 +8591,7 @@
         <w:pStyle w:val="BodyText"/>
       </w:pPr>
       <w:r>
-        <w:t xml:space="preserve">PrismTech (Dr. Angelo Corsaro, PhD., </w:t>
-      </w:r>
-      <w:proofErr w:type="gramStart"/>
-      <w:r>
-        <w:t>angelo.corsaro(</w:t>
-      </w:r>
-      <w:proofErr w:type="gramEnd"/>
-      <w:r>
-        <w:t>at)prismtech.com)</w:t>
+        <w:t>PrismTech (Dr. Angelo Corsaro, PhD., angelo.corsaro(at)prismtech.com)</w:t>
       </w:r>
     </w:p>
     <w:p>
@@ -8871,15 +8649,7 @@
         <w:pStyle w:val="BodyText"/>
       </w:pPr>
       <w:r>
-        <w:t>The DDS-PSM-Java provides bucket accessors that allow to "</w:t>
-      </w:r>
-      <w:proofErr w:type="gramStart"/>
-      <w:r>
-        <w:t>return</w:t>
-      </w:r>
-      <w:proofErr w:type="gramEnd"/>
-      <w:r>
-        <w:t>" an object by "filling" a method parameter. As an example, for a property Foo there would be a method:</w:t>
+        <w:t>The DDS-PSM-Java provides bucket accessors that allow to "return" an object by "filling" a method parameter. As an example, for a property Foo there would be a method:</w:t>
       </w:r>
     </w:p>
     <w:p>
@@ -8895,15 +8665,7 @@
         <w:pStyle w:val="BodyText"/>
       </w:pPr>
       <w:r>
-        <w:t xml:space="preserve">           </w:t>
-      </w:r>
-      <w:proofErr w:type="gramStart"/>
-      <w:r>
-        <w:t>x.getFoo(</w:t>
-      </w:r>
-      <w:proofErr w:type="gramEnd"/>
-      <w:r>
-        <w:t>f)</w:t>
+        <w:t xml:space="preserve">           x.getFoo(f)</w:t>
       </w:r>
     </w:p>
     <w:p>
@@ -8943,15 +8705,7 @@
         <w:pStyle w:val="BodyText"/>
       </w:pPr>
       <w:r>
-        <w:t xml:space="preserve">If properly designed (as shown on an issue posted </w:t>
-      </w:r>
-      <w:proofErr w:type="gramStart"/>
-      <w:r>
-        <w:t>on  QoS</w:t>
-      </w:r>
-      <w:proofErr w:type="gramEnd"/>
-      <w:r>
-        <w:t xml:space="preserve"> and Policies) this approach  not only leads to a simpler and safer API, but it also leads to actually save memory in most of the cases. </w:t>
+        <w:t xml:space="preserve">If properly designed (as shown on an issue posted on  QoS and Policies) this approach  not only leads to a simpler and safer API, but it also leads to actually save memory in most of the cases. </w:t>
       </w:r>
     </w:p>
     <w:p>
@@ -9035,7 +8789,6 @@
       <w:r>
         <w:t xml:space="preserve">been removed. </w:t>
       </w:r>
-      <w:proofErr w:type="gramStart"/>
       <w:r>
         <w:t xml:space="preserve">For instance, </w:t>
       </w:r>
@@ -9046,13 +8799,8 @@
         <w:t>DataWriter.getMatchedSubscriptions</w:t>
       </w:r>
       <w:r>
-        <w:t>.</w:t>
-      </w:r>
-      <w:proofErr w:type="gramEnd"/>
-      <w:r>
-        <w:t xml:space="preserve"> </w:t>
-      </w:r>
-      <w:proofErr w:type="gramStart"/>
+        <w:t xml:space="preserve">. </w:t>
+      </w:r>
       <w:r>
         <w:rPr>
           <w:rFonts w:ascii="Courier New" w:hAnsi="Courier New" w:cs="Courier New"/>
@@ -9060,11 +8808,7 @@
         <w:t>DataReader.getMatchedPublications</w:t>
       </w:r>
       <w:r>
-        <w:t>, etc.</w:t>
-      </w:r>
-      <w:proofErr w:type="gramEnd"/>
-      <w:r>
-        <w:t xml:space="preserve"> </w:t>
+        <w:t xml:space="preserve">, etc. </w:t>
       </w:r>
       <w:r>
         <w:t>The pattern is only used in the performance critical methods</w:t>
@@ -9165,7 +8909,7 @@
       <w:pPr>
         <w:pStyle w:val="OMGIssueNO"/>
       </w:pPr>
-      <w:bookmarkStart w:id="28" w:name="_Toc342726165"/>
+      <w:bookmarkStart w:id="28" w:name="_Toc342847116"/>
       <w:r>
         <w:lastRenderedPageBreak/>
         <w:t xml:space="preserve">OMG Issue No: </w:t>
@@ -9185,7 +8929,7 @@
       <w:pPr>
         <w:pStyle w:val="OMGTitle"/>
       </w:pPr>
-      <w:bookmarkStart w:id="29" w:name="_Toc342726166"/>
+      <w:bookmarkStart w:id="29" w:name="_Toc342847117"/>
       <w:r>
         <w:t>Title</w:t>
       </w:r>
@@ -9216,15 +8960,7 @@
         <w:pStyle w:val="BodyText"/>
       </w:pPr>
       <w:r>
-        <w:t xml:space="preserve">PrismTech (Dr. Angelo Corsaro, PhD., </w:t>
-      </w:r>
-      <w:proofErr w:type="gramStart"/>
-      <w:r>
-        <w:t>angelo.corsaro(</w:t>
-      </w:r>
-      <w:proofErr w:type="gramEnd"/>
-      <w:r>
-        <w:t>at)prismtech.com)</w:t>
+        <w:t>PrismTech (Dr. Angelo Corsaro, PhD., angelo.corsaro(at)prismtech.com)</w:t>
       </w:r>
     </w:p>
     <w:p>
@@ -9286,21 +9022,7 @@
         <w:rPr>
           <w:b w:val="0"/>
         </w:rPr>
-        <w:t xml:space="preserve">ContentFiltered topics, QueryCondition, and MultiTopic all require a "Query" parameter made by an expression and a set of parameters. The current </w:t>
-      </w:r>
-      <w:proofErr w:type="gramStart"/>
-      <w:r>
-        <w:rPr>
-          <w:b w:val="0"/>
-        </w:rPr>
-        <w:t>API,</w:t>
-      </w:r>
-      <w:proofErr w:type="gramEnd"/>
-      <w:r>
-        <w:rPr>
-          <w:b w:val="0"/>
-        </w:rPr>
-        <w:t xml:space="preserve"> however treats the expression and the parameter as individual parameters and does not provide any abstraction of what could represent a generic DDS query. This makes the API more verbose and more error prone.</w:t>
+        <w:t>ContentFiltered topics, QueryCondition, and MultiTopic all require a "Query" parameter made by an expression and a set of parameters. The current API, however treats the expression and the parameter as individual parameters and does not provide any abstraction of what could represent a generic DDS query. This makes the API more verbose and more error prone.</w:t>
       </w:r>
     </w:p>
     <w:p>
@@ -9338,13 +9060,8 @@
         <w:t xml:space="preserve">A new paragraph has been added in </w:t>
       </w:r>
       <w:r>
-        <w:t xml:space="preserve">Section 7.6.3 (DataReader interface) as follows: </w:t>
-      </w:r>
-      <w:proofErr w:type="gramStart"/>
-      <w:r>
-        <w:t>Quote[</w:t>
-      </w:r>
-      <w:proofErr w:type="gramEnd"/>
+        <w:t>Section 7.6.3 (DataReader interface) as follows: Quote[</w:t>
+      </w:r>
     </w:p>
     <w:p>
       <w:pPr>
@@ -9416,13 +9133,8 @@
       <w:pPr>
         <w:pStyle w:val="BodyText"/>
       </w:pPr>
-      <w:proofErr w:type="gramStart"/>
-      <w:r>
-        <w:t>]Unquote</w:t>
-      </w:r>
-      <w:proofErr w:type="gramEnd"/>
-      <w:r>
-        <w:t>.</w:t>
+      <w:r>
+        <w:t>]Unquote.</w:t>
       </w:r>
     </w:p>
     <w:p>
@@ -9552,52 +9264,65 @@
           <w:sz w:val="20"/>
         </w:rPr>
         <w:br/>
-      </w:r>
-      <w:proofErr w:type="gramStart"/>
+        <w:t>dr.select().instance(someHandle)</w:t>
+      </w:r>
       <w:r>
         <w:rPr>
           <w:rFonts w:ascii="Courier New" w:hAnsi="Courier New" w:cs="Courier New"/>
           <w:sz w:val="20"/>
         </w:rPr>
-        <w:t>dr.select(</w:t>
-      </w:r>
-      <w:proofErr w:type="gramEnd"/>
+        <w:br/>
+        <w:t xml:space="preserve">           .</w:t>
+      </w:r>
       <w:r>
         <w:rPr>
           <w:rFonts w:ascii="Courier New" w:hAnsi="Courier New" w:cs="Courier New"/>
           <w:sz w:val="20"/>
         </w:rPr>
-        <w:t>).instance(someHandle)</w:t>
+        <w:t>dataState</w:t>
       </w:r>
       <w:r>
         <w:rPr>
           <w:rFonts w:ascii="Courier New" w:hAnsi="Courier New" w:cs="Courier New"/>
           <w:sz w:val="20"/>
         </w:rPr>
-        <w:br/>
-        <w:t xml:space="preserve">           .</w:t>
+        <w:t>(someState)</w:t>
       </w:r>
       <w:r>
         <w:rPr>
           <w:rFonts w:ascii="Courier New" w:hAnsi="Courier New" w:cs="Courier New"/>
           <w:sz w:val="20"/>
         </w:rPr>
-        <w:t>dataState</w:t>
+        <w:br/>
+        <w:t xml:space="preserve">           .maxSamples(500)</w:t>
       </w:r>
       <w:r>
         <w:rPr>
           <w:rFonts w:ascii="Courier New" w:hAnsi="Courier New" w:cs="Courier New"/>
           <w:sz w:val="20"/>
         </w:rPr>
-        <w:t>(someState)</w:t>
-      </w:r>
+        <w:br/>
+        <w:t xml:space="preserve">  .read();</w:t>
+      </w:r>
+    </w:p>
+    <w:p>
+      <w:pPr>
+        <w:pStyle w:val="BodyText"/>
+      </w:pPr>
+      <w:r>
+        <w:t>Alternatively,</w:t>
+      </w:r>
+    </w:p>
+    <w:p>
+      <w:pPr>
+        <w:pStyle w:val="BodyText"/>
+      </w:pPr>
       <w:r>
         <w:rPr>
           <w:rFonts w:ascii="Courier New" w:hAnsi="Courier New" w:cs="Courier New"/>
           <w:sz w:val="20"/>
         </w:rPr>
-        <w:br/>
-        <w:t xml:space="preserve">           .maxSamples(500)</w:t>
+        <w:t>DataReader&lt;Track&gt; dr = …</w:t>
       </w:r>
       <w:r>
         <w:rPr>
@@ -9605,57 +9330,14 @@
           <w:sz w:val="20"/>
         </w:rPr>
         <w:br/>
-        <w:t xml:space="preserve">  .read();</w:t>
-      </w:r>
-    </w:p>
-    <w:p>
-      <w:pPr>
-        <w:pStyle w:val="BodyText"/>
-      </w:pPr>
-      <w:r>
-        <w:t>Alternatively,</w:t>
-      </w:r>
-    </w:p>
-    <w:p>
-      <w:pPr>
-        <w:pStyle w:val="BodyText"/>
-      </w:pPr>
+        <w:t>dr.</w:t>
+      </w:r>
       <w:r>
         <w:rPr>
           <w:rFonts w:ascii="Courier New" w:hAnsi="Courier New" w:cs="Courier New"/>
           <w:sz w:val="20"/>
         </w:rPr>
-        <w:t>DataReader&lt;Track&gt; dr = …</w:t>
-      </w:r>
-      <w:r>
-        <w:rPr>
-          <w:rFonts w:ascii="Courier New" w:hAnsi="Courier New" w:cs="Courier New"/>
-          <w:sz w:val="20"/>
-        </w:rPr>
-        <w:br/>
-      </w:r>
-      <w:proofErr w:type="gramStart"/>
-      <w:r>
-        <w:rPr>
-          <w:rFonts w:ascii="Courier New" w:hAnsi="Courier New" w:cs="Courier New"/>
-          <w:sz w:val="20"/>
-        </w:rPr>
-        <w:t>dr.</w:t>
-      </w:r>
-      <w:r>
-        <w:rPr>
-          <w:rFonts w:ascii="Courier New" w:hAnsi="Courier New" w:cs="Courier New"/>
-          <w:sz w:val="20"/>
-        </w:rPr>
-        <w:t>read(</w:t>
-      </w:r>
-      <w:proofErr w:type="gramEnd"/>
-      <w:r>
-        <w:rPr>
-          <w:rFonts w:ascii="Courier New" w:hAnsi="Courier New" w:cs="Courier New"/>
-          <w:sz w:val="20"/>
-        </w:rPr>
-        <w:t>dr.</w:t>
+        <w:t>read(dr.</w:t>
       </w:r>
       <w:r>
         <w:rPr>
@@ -9782,7 +9464,7 @@
       <w:pPr>
         <w:pStyle w:val="OMGIssueNO"/>
       </w:pPr>
-      <w:bookmarkStart w:id="30" w:name="_Toc342726167"/>
+      <w:bookmarkStart w:id="30" w:name="_Toc342847118"/>
       <w:r>
         <w:lastRenderedPageBreak/>
         <w:t xml:space="preserve">OMG Issue No: </w:t>
@@ -9802,7 +9484,7 @@
       <w:pPr>
         <w:pStyle w:val="OMGTitle"/>
       </w:pPr>
-      <w:bookmarkStart w:id="31" w:name="_Toc342726168"/>
+      <w:bookmarkStart w:id="31" w:name="_Toc342847119"/>
       <w:r>
         <w:t>Title</w:t>
       </w:r>
@@ -10058,7 +9740,7 @@
       <w:pPr>
         <w:pStyle w:val="OMGIssueNO"/>
       </w:pPr>
-      <w:bookmarkStart w:id="32" w:name="_Toc342726169"/>
+      <w:bookmarkStart w:id="32" w:name="_Toc342847120"/>
       <w:r>
         <w:lastRenderedPageBreak/>
         <w:t xml:space="preserve">OMG Issue No: </w:t>
@@ -10078,7 +9760,7 @@
       <w:pPr>
         <w:pStyle w:val="OMGTitle"/>
       </w:pPr>
-      <w:bookmarkStart w:id="33" w:name="_Toc342726170"/>
+      <w:bookmarkStart w:id="33" w:name="_Toc342847121"/>
       <w:r>
         <w:t>Title</w:t>
       </w:r>
@@ -10170,15 +9852,7 @@
         <w:pStyle w:val="BodyText"/>
       </w:pPr>
       <w:r>
-        <w:t xml:space="preserve">The only method in the interface is a no-argument </w:t>
-      </w:r>
-      <w:proofErr w:type="gramStart"/>
-      <w:r>
-        <w:t>close(</w:t>
-      </w:r>
-      <w:proofErr w:type="gramEnd"/>
-      <w:r>
-        <w:t>), which all of these interfaces already have.</w:t>
+        <w:t>The only method in the interface is a no-argument close(), which all of these interfaces already have.</w:t>
       </w:r>
     </w:p>
     <w:p>
@@ -10216,7 +9890,22 @@
         <w:pStyle w:val="BodyText"/>
       </w:pPr>
       <w:r>
-        <w:t>Section 7.6.3 describes the use of java.io.Closeable interface</w:t>
+        <w:t>Section 7.</w:t>
+      </w:r>
+      <w:r>
+        <w:t>2.6</w:t>
+      </w:r>
+      <w:r>
+        <w:t xml:space="preserve"> </w:t>
+      </w:r>
+      <w:r>
+        <w:t xml:space="preserve">and section 7.4.2 </w:t>
+      </w:r>
+      <w:r>
+        <w:t xml:space="preserve">in the specification </w:t>
+      </w:r>
+      <w:r>
+        <w:t>describe the use of java.io.Closeable interface</w:t>
       </w:r>
       <w:r>
         <w:t xml:space="preserve"> as follows:</w:t>
@@ -10224,56 +9913,44 @@
     </w:p>
     <w:p>
       <w:pPr>
-        <w:pStyle w:val="Body"/>
-        <w:numPr>
-          <w:ilvl w:val="0"/>
-          <w:numId w:val="45"/>
-        </w:numPr>
-        <w:rPr>
-          <w:rFonts w:ascii="MS Serif" w:hAnsi="MS Serif"/>
-        </w:rPr>
-      </w:pPr>
-      <w:r>
-        <w:t xml:space="preserve">Applications that read or take loans must eventually return those loans; this PSM maps the </w:t>
-      </w:r>
-      <w:r>
-        <w:rPr>
-          <w:rStyle w:val="CodeChar"/>
-        </w:rPr>
-        <w:t>return_loan</w:t>
-      </w:r>
-      <w:r>
-        <w:t xml:space="preserve"> operation from the DDS PIM to an operation </w:t>
-      </w:r>
-      <w:r>
-        <w:rPr>
-          <w:rStyle w:val="CodeChar"/>
-        </w:rPr>
-        <w:t>returnLoan</w:t>
-      </w:r>
-      <w:r>
-        <w:t xml:space="preserve"> on the </w:t>
-      </w:r>
-      <w:r>
-        <w:rPr>
-          <w:rStyle w:val="CodeChar"/>
-        </w:rPr>
-        <w:t>Sample.Iterator</w:t>
-      </w:r>
-      <w:r>
-        <w:rPr>
-          <w:rFonts w:ascii="MS Serif" w:hAnsi="MS Serif"/>
-        </w:rPr>
+        <w:pStyle w:val="BodyText"/>
+      </w:pPr>
+      <w:r>
+        <w:t xml:space="preserve">The </w:t>
+      </w:r>
+      <w:r>
+        <w:rPr>
+          <w:rFonts w:ascii="Courier New" w:hAnsi="Courier New" w:cs="Courier New"/>
+        </w:rPr>
+        <w:t>Entity</w:t>
+      </w:r>
+      <w:r>
+        <w:t xml:space="preserve"> interface extends </w:t>
+      </w:r>
+      <w:r>
+        <w:rPr>
+          <w:rFonts w:ascii="Courier New" w:hAnsi="Courier New" w:cs="Courier New"/>
+        </w:rPr>
+        <w:t>java.io.Closeable</w:t>
+      </w:r>
+      <w:r>
+        <w:t xml:space="preserve"> interface to support </w:t>
+      </w:r>
+      <w:r>
+        <w:t xml:space="preserve">specific new language constructs </w:t>
+      </w:r>
+      <w:r>
+        <w:t xml:space="preserve">(e.g., Java 7 try-with-resources) </w:t>
+      </w:r>
+      <w:r>
+        <w:t xml:space="preserve">for dealing with </w:t>
+      </w:r>
+      <w:r>
+        <w:t>all Entities polymorphically</w:t>
+      </w:r>
+      <w:r>
         <w:t>.</w:t>
       </w:r>
-      <w:r>
-        <w:t xml:space="preserve"> Moreover, the iterator implements the Java.io.Closeable interface so that try-with-resources construct can be used in Java 7,</w:t>
-      </w:r>
-    </w:p>
-    <w:p>
-      <w:pPr>
-        <w:pStyle w:val="BodyText"/>
-      </w:pPr>
     </w:p>
     <w:p>
       <w:pPr>
@@ -10361,7 +10038,7 @@
       <w:pPr>
         <w:pStyle w:val="OMGIssueNO"/>
       </w:pPr>
-      <w:bookmarkStart w:id="34" w:name="_Toc342726171"/>
+      <w:bookmarkStart w:id="34" w:name="_Toc342847122"/>
       <w:r>
         <w:lastRenderedPageBreak/>
         <w:t xml:space="preserve">OMG Issue No: </w:t>
@@ -10660,7 +10337,7 @@
       <w:pPr>
         <w:pStyle w:val="OMGIssueNO"/>
       </w:pPr>
-      <w:bookmarkStart w:id="36" w:name="_Toc342726172"/>
+      <w:bookmarkStart w:id="36" w:name="_Toc342847123"/>
       <w:r>
         <w:lastRenderedPageBreak/>
         <w:t xml:space="preserve">OMG Issue No: </w:t>
@@ -10680,7 +10357,7 @@
       <w:pPr>
         <w:pStyle w:val="OMGTitle"/>
       </w:pPr>
-      <w:bookmarkStart w:id="37" w:name="_Toc342726173"/>
+      <w:bookmarkStart w:id="37" w:name="_Toc342847124"/>
       <w:r>
         <w:t>Title</w:t>
       </w:r>
@@ -10873,7 +10550,7 @@
       <w:pPr>
         <w:pStyle w:val="OMGIssueNO"/>
       </w:pPr>
-      <w:bookmarkStart w:id="38" w:name="_Toc342726174"/>
+      <w:bookmarkStart w:id="38" w:name="_Toc342847125"/>
       <w:r>
         <w:lastRenderedPageBreak/>
         <w:t xml:space="preserve">OMG Issue No: </w:t>
@@ -10893,7 +10570,7 @@
       <w:pPr>
         <w:pStyle w:val="OMGTitle"/>
       </w:pPr>
-      <w:bookmarkStart w:id="39" w:name="_Toc342726175"/>
+      <w:bookmarkStart w:id="39" w:name="_Toc342847126"/>
       <w:r>
         <w:t>Title</w:t>
       </w:r>
@@ -10924,15 +10601,7 @@
         <w:pStyle w:val="BodyText"/>
       </w:pPr>
       <w:r>
-        <w:t xml:space="preserve">Real-Time Innovations (Mr. Sumant Tambe, </w:t>
-      </w:r>
-      <w:proofErr w:type="gramStart"/>
-      <w:r>
-        <w:t>sumant(</w:t>
-      </w:r>
-      <w:proofErr w:type="gramEnd"/>
-      <w:r>
-        <w:t>at)rti.com)</w:t>
+        <w:t>Real-Time Innovations (Mr. Sumant Tambe, sumant(at)rti.com)</w:t>
       </w:r>
     </w:p>
     <w:p>
@@ -10988,23 +10657,7 @@
         <w:pStyle w:val="BodyText"/>
       </w:pPr>
       <w:r>
-        <w:t xml:space="preserve">Java 7 has a try-with-resources construct that allows a </w:t>
-      </w:r>
-      <w:proofErr w:type="gramStart"/>
-      <w:r>
-        <w:t>close(</w:t>
-      </w:r>
-      <w:proofErr w:type="gramEnd"/>
-      <w:r>
-        <w:t xml:space="preserve">) method to be called automatically when a certain code block ends. Java PSM can support this construct with sample loans in a way that's backwards compatible with Java 5. All we have to do is to rename the </w:t>
-      </w:r>
-      <w:proofErr w:type="gramStart"/>
-      <w:r>
-        <w:t>Sample.Iterator.returnLoan(</w:t>
-      </w:r>
-      <w:proofErr w:type="gramEnd"/>
-      <w:r>
-        <w:t>) method to close() and make Sample.Iterator implement the interface java.io.Closeable. Note:  java.lang.AutoCloseable is available only since 1.7</w:t>
+        <w:t>Java 7 has a try-with-resources construct that allows a close() method to be called automatically when a certain code block ends. Java PSM can support this construct with sample loans in a way that's backwards compatible with Java 5. All we have to do is to rename the Sample.Iterator.returnLoan() method to close() and make Sample.Iterator implement the interface java.io.Closeable. Note:  java.lang.AutoCloseable is available only since 1.7</w:t>
       </w:r>
     </w:p>
     <w:p>
@@ -11032,15 +10685,7 @@
         <w:t xml:space="preserve"> and </w:t>
       </w:r>
       <w:r>
-        <w:t xml:space="preserve">rename the </w:t>
-      </w:r>
-      <w:proofErr w:type="gramStart"/>
-      <w:r>
-        <w:t>Sample.Iterator.returnLoan(</w:t>
-      </w:r>
-      <w:proofErr w:type="gramEnd"/>
-      <w:r>
-        <w:t>) method to close()</w:t>
+        <w:t>rename the Sample.Iterator.returnLoan() method to close()</w:t>
       </w:r>
     </w:p>
     <w:p>
@@ -11065,18 +10710,10 @@
         <w:t>Specifically, the following sentence was added: quote [</w:t>
       </w:r>
       <w:r>
-        <w:t xml:space="preserve">Moreover, the iterator implements the Java.io.Closeable interface so that try-with-resources construct can be used in Java </w:t>
-      </w:r>
-      <w:proofErr w:type="gramStart"/>
-      <w:r>
-        <w:t>7</w:t>
-      </w:r>
-      <w:r>
-        <w:t xml:space="preserve"> ]unquote</w:t>
-      </w:r>
-      <w:proofErr w:type="gramEnd"/>
-      <w:r>
-        <w:t>.</w:t>
+        <w:t>Moreover, the iterator implements the Java.io.Closeable interface so that try-with-resources construct can be used in Java 7</w:t>
+      </w:r>
+      <w:r>
+        <w:t xml:space="preserve"> ]unquote.</w:t>
       </w:r>
     </w:p>
     <w:p>
@@ -11197,7 +10834,7 @@
       <w:pPr>
         <w:pStyle w:val="OMGIssueNO"/>
       </w:pPr>
-      <w:bookmarkStart w:id="40" w:name="_Toc342726176"/>
+      <w:bookmarkStart w:id="40" w:name="_Toc342847127"/>
       <w:r>
         <w:lastRenderedPageBreak/>
         <w:t xml:space="preserve">OMG Issue No: </w:t>
@@ -11217,7 +10854,7 @@
       <w:pPr>
         <w:pStyle w:val="OMGTitle"/>
       </w:pPr>
-      <w:bookmarkStart w:id="41" w:name="_Toc342726177"/>
+      <w:bookmarkStart w:id="41" w:name="_Toc342847128"/>
       <w:r>
         <w:t>Title</w:t>
       </w:r>
@@ -11369,11 +11006,9 @@
       <w:pPr>
         <w:pStyle w:val="BodyText"/>
       </w:pPr>
-      <w:proofErr w:type="gramStart"/>
       <w:r>
         <w:t>Removed “QosPolicy” suffix.</w:t>
       </w:r>
-      <w:proofErr w:type="gramEnd"/>
     </w:p>
     <w:p>
       <w:pPr>
@@ -11453,7 +11088,7 @@
       <w:pPr>
         <w:pStyle w:val="DispositionHeader"/>
       </w:pPr>
-      <w:bookmarkStart w:id="42" w:name="_Toc342726178"/>
+      <w:bookmarkStart w:id="42" w:name="_Toc342847129"/>
       <w:r>
         <w:lastRenderedPageBreak/>
         <w:t>Disposition: Deferred</w:t>
@@ -11466,7 +11101,7 @@
         <w:pStyle w:val="DispositionHeader"/>
       </w:pPr>
       <w:bookmarkStart w:id="43" w:name="_Toc30934252"/>
-      <w:bookmarkStart w:id="44" w:name="_Toc342726179"/>
+      <w:bookmarkStart w:id="44" w:name="_Toc342847130"/>
       <w:r>
         <w:lastRenderedPageBreak/>
         <w:t>Disposition: Closed, no change</w:t>
@@ -11479,7 +11114,7 @@
       <w:pPr>
         <w:pStyle w:val="DispositionHeader"/>
       </w:pPr>
-      <w:bookmarkStart w:id="46" w:name="_Toc342726180"/>
+      <w:bookmarkStart w:id="46" w:name="_Toc342847131"/>
       <w:r>
         <w:lastRenderedPageBreak/>
         <w:t>Disposition: Duplicate/merged</w:t>
@@ -11645,7 +11280,7 @@
             <w:rPr>
               <w:noProof/>
             </w:rPr>
-            <w:t>12/8/12</w:t>
+            <w:t>12/9/12</w:t>
           </w:r>
           <w:r>
             <w:rPr>
@@ -11814,7 +11449,7 @@
               <w:noProof/>
               <w:sz w:val="20"/>
             </w:rPr>
-            <w:t>1</w:t>
+            <w:t>31</w:t>
           </w:r>
           <w:r>
             <w:rPr>
@@ -12153,14 +11788,27 @@
               <w:sz w:val="20"/>
             </w:rPr>
           </w:pPr>
-          <w:fldSimple w:instr="STYLEREF &quot;Disposition Header&quot; \* MERGEFORMAT">
-            <w:r>
-              <w:rPr>
-                <w:noProof/>
-              </w:rPr>
-              <w:t>Disposition: Duplicate/merged</w:t>
-            </w:r>
-          </w:fldSimple>
+          <w:r>
+            <w:fldChar w:fldCharType="begin"/>
+          </w:r>
+          <w:r>
+            <w:instrText>STYLEREF "Disposition Header" \* MERGEFORMAT</w:instrText>
+          </w:r>
+          <w:r>
+            <w:fldChar w:fldCharType="separate"/>
+          </w:r>
+          <w:r>
+            <w:rPr>
+              <w:noProof/>
+            </w:rPr>
+            <w:t>Disposition: Duplicate/merged</w:t>
+          </w:r>
+          <w:r>
+            <w:rPr>
+              <w:noProof/>
+            </w:rPr>
+            <w:fldChar w:fldCharType="end"/>
+          </w:r>
         </w:p>
         <w:p>
           <w:pPr>
@@ -12176,14 +11824,27 @@
               <w:sz w:val="20"/>
             </w:rPr>
           </w:pPr>
-          <w:fldSimple w:instr="STYLEREF &quot;OMG Issue NO&quot; \* MERGEFORMAT">
-            <w:r>
-              <w:rPr>
-                <w:noProof/>
-              </w:rPr>
-              <w:t>OMG Issue No: 18285</w:t>
-            </w:r>
-          </w:fldSimple>
+          <w:r>
+            <w:fldChar w:fldCharType="begin"/>
+          </w:r>
+          <w:r>
+            <w:instrText>STYLEREF "OMG Issue NO" \* MERGEFORMAT</w:instrText>
+          </w:r>
+          <w:r>
+            <w:fldChar w:fldCharType="separate"/>
+          </w:r>
+          <w:r>
+            <w:rPr>
+              <w:noProof/>
+            </w:rPr>
+            <w:t>OMG Issue No: 18285</w:t>
+          </w:r>
+          <w:r>
+            <w:rPr>
+              <w:noProof/>
+            </w:rPr>
+            <w:fldChar w:fldCharType="end"/>
+          </w:r>
         </w:p>
       </w:tc>
     </w:tr>
@@ -19145,7 +18806,7 @@
 </file>
 
 <file path=customXml/itemProps1.xml><?xml version="1.0" encoding="utf-8"?>
-<ds:datastoreItem xmlns:ds="http://schemas.openxmlformats.org/officeDocument/2006/customXml" ds:itemID="{B0459298-49B5-4BC3-9A17-55ECA8D1A0B8}">
+<ds:datastoreItem xmlns:ds="http://schemas.openxmlformats.org/officeDocument/2006/customXml" ds:itemID="{F1E9BB8A-B7D5-48D3-AD4D-1642662C62E7}">
   <ds:schemaRefs>
     <ds:schemaRef ds:uri="http://schemas.openxmlformats.org/officeDocument/2006/bibliography"/>
   </ds:schemaRefs>

</xml_diff>